<commit_message>
update on 2023-11-18 09:45:48.930565
</commit_message>
<xml_diff>
--- a/slam.docx
+++ b/slam.docx
@@ -3782,8 +3782,567 @@
           <w:p>
             <w:pPr>
               <w:jc w:val="both"/>
+              <m:rPr/>
               <w:rPr>
-                <w:rFonts w:hint="default" w:ascii="Cambria Math" w:hAnsi="Cambria Math" w:cs="华文中宋"/>
+                <w:rFonts w:hint="default" w:hAnsi="Cambria Math" w:eastAsia="宋体" w:cs="MS Mincho"/>
+                <w:b/>
+                <w:i/>
+                <w:color w:val="ED7D31" w:themeColor="accent2"/>
+                <w:kern w:val="2"/>
+                <w:sz w:val="21"/>
+                <w:szCs w:val="21"/>
+                <w:lang w:val="en-US" w:eastAsia="zh-CN" w:bidi="ar-SA"/>
+                <w14:textFill>
+                  <w14:solidFill>
+                    <w14:schemeClr w14:val="accent2"/>
+                  </w14:solidFill>
+                </w14:textFill>
+              </w:rPr>
+            </w:pPr>
+            <m:oMathPara>
+              <m:oMath>
+                <m:r>
+                  <m:rPr>
+                    <m:sty m:val="bi"/>
+                    <m:scr m:val="fraktur"/>
+                  </m:rPr>
+                  <w:rPr>
+                    <w:rFonts w:hint="default" w:ascii="Cambria Math" w:hAnsi="Cambria Math" w:eastAsia="MS Mincho" w:cs="MS Mincho"/>
+                    <w:color w:val="ED7D31" w:themeColor="accent2"/>
+                    <w:kern w:val="2"/>
+                    <w:sz w:val="21"/>
+                    <w:szCs w:val="21"/>
+                    <w:lang w:val="en-US" w:bidi="ar-SA"/>
+                    <w14:textFill>
+                      <w14:solidFill>
+                        <w14:schemeClr w14:val="accent2"/>
+                      </w14:solidFill>
+                    </w14:textFill>
+                  </w:rPr>
+                  <m:t>so</m:t>
+                </m:r>
+                <m:r>
+                  <m:rPr>
+                    <m:sty m:val="bi"/>
+                  </m:rPr>
+                  <w:rPr>
+                    <w:rFonts w:hint="default" w:ascii="Cambria Math" w:hAnsi="Cambria Math" w:eastAsia="宋体" w:cs="MS Mincho"/>
+                    <w:color w:val="ED7D31" w:themeColor="accent2"/>
+                    <w:kern w:val="2"/>
+                    <w:sz w:val="21"/>
+                    <w:szCs w:val="21"/>
+                    <w:lang w:val="en-US" w:eastAsia="zh-CN" w:bidi="ar-SA"/>
+                    <w14:textFill>
+                      <w14:solidFill>
+                        <w14:schemeClr w14:val="accent2"/>
+                      </w14:solidFill>
+                    </w14:textFill>
+                  </w:rPr>
+                  <m:t>(3)={</m:t>
+                </m:r>
+                <m:r>
+                  <m:rPr>
+                    <m:sty m:val="bi"/>
+                  </m:rPr>
+                  <w:rPr>
+                    <w:rFonts w:ascii="Cambria Math" w:hAnsi="Cambria Math" w:cs="MS Mincho"/>
+                    <w:color w:val="ED7D31" w:themeColor="accent2"/>
+                    <w:kern w:val="2"/>
+                    <w:sz w:val="21"/>
+                    <w:szCs w:val="21"/>
+                    <w:lang w:val="en-US" w:bidi="ar-SA"/>
+                    <w14:textFill>
+                      <w14:solidFill>
+                        <w14:schemeClr w14:val="accent2"/>
+                      </w14:solidFill>
+                    </w14:textFill>
+                  </w:rPr>
+                  <m:t>φ</m:t>
+                </m:r>
+                <m:r>
+                  <m:rPr>
+                    <m:sty m:val="bi"/>
+                  </m:rPr>
+                  <w:rPr>
+                    <w:rFonts w:hint="eastAsia" w:ascii="Cambria Math" w:hAnsi="Cambria Math" w:cs="华文中宋"/>
+                    <w:color w:val="ED7D31" w:themeColor="accent2"/>
+                    <w:kern w:val="2"/>
+                    <w:sz w:val="21"/>
+                    <w:szCs w:val="21"/>
+                    <w:lang w:val="en-US" w:eastAsia="zh-CN" w:bidi="ar-SA"/>
+                    <w14:textFill>
+                      <w14:solidFill>
+                        <w14:schemeClr w14:val="accent2"/>
+                      </w14:solidFill>
+                    </w14:textFill>
+                  </w:rPr>
+                  <m:t>∈</m:t>
+                </m:r>
+                <m:sSup>
+                  <m:sSupPr>
+                    <m:ctrlPr>
+                      <w:rPr>
+                        <w:rFonts w:hint="eastAsia" w:ascii="Cambria Math" w:hAnsi="Cambria Math" w:cs="华文中宋"/>
+                        <w:b/>
+                        <w:bCs/>
+                        <w:i/>
+                        <w:iCs/>
+                        <w:color w:val="ED7D31" w:themeColor="accent2"/>
+                        <w:kern w:val="2"/>
+                        <w:sz w:val="21"/>
+                        <w:szCs w:val="21"/>
+                        <w:lang w:val="en-US" w:eastAsia="zh-CN" w:bidi="ar-SA"/>
+                        <w14:textFill>
+                          <w14:solidFill>
+                            <w14:schemeClr w14:val="accent2"/>
+                          </w14:solidFill>
+                        </w14:textFill>
+                      </w:rPr>
+                    </m:ctrlPr>
+                  </m:sSupPr>
+                  <m:e>
+                    <m:r>
+                      <m:rPr>
+                        <m:sty m:val="bi"/>
+                        <m:scr m:val="double-struck"/>
+                      </m:rPr>
+                      <w:rPr>
+                        <w:rFonts w:ascii="Cambria Math" w:hAnsi="Cambria Math" w:eastAsia="MS Mincho" w:cs="MS Mincho"/>
+                        <w:color w:val="ED7D31" w:themeColor="accent2"/>
+                        <w:kern w:val="2"/>
+                        <w:sz w:val="21"/>
+                        <w:szCs w:val="21"/>
+                        <w:lang w:val="en-US" w:bidi="ar-SA"/>
+                        <w14:textFill>
+                          <w14:solidFill>
+                            <w14:schemeClr w14:val="accent2"/>
+                          </w14:solidFill>
+                        </w14:textFill>
+                      </w:rPr>
+                      <m:t>ℝ</m:t>
+                    </m:r>
+                    <m:ctrlPr>
+                      <w:rPr>
+                        <w:rFonts w:hint="eastAsia" w:ascii="Cambria Math" w:hAnsi="Cambria Math" w:cs="华文中宋"/>
+                        <w:b/>
+                        <w:bCs/>
+                        <w:i/>
+                        <w:iCs/>
+                        <w:color w:val="ED7D31" w:themeColor="accent2"/>
+                        <w:kern w:val="2"/>
+                        <w:sz w:val="21"/>
+                        <w:szCs w:val="21"/>
+                        <w:lang w:val="en-US" w:eastAsia="zh-CN" w:bidi="ar-SA"/>
+                        <w14:textFill>
+                          <w14:solidFill>
+                            <w14:schemeClr w14:val="accent2"/>
+                          </w14:solidFill>
+                        </w14:textFill>
+                      </w:rPr>
+                    </m:ctrlPr>
+                  </m:e>
+                  <m:sup>
+                    <m:r>
+                      <m:rPr>
+                        <m:sty m:val="bi"/>
+                      </m:rPr>
+                      <w:rPr>
+                        <w:rFonts w:hint="default" w:ascii="Cambria Math" w:hAnsi="Cambria Math" w:cs="华文中宋"/>
+                        <w:color w:val="ED7D31" w:themeColor="accent2"/>
+                        <w:kern w:val="2"/>
+                        <w:sz w:val="21"/>
+                        <w:szCs w:val="21"/>
+                        <w:lang w:val="en-US" w:eastAsia="zh-CN" w:bidi="ar-SA"/>
+                        <w14:textFill>
+                          <w14:solidFill>
+                            <w14:schemeClr w14:val="accent2"/>
+                          </w14:solidFill>
+                        </w14:textFill>
+                      </w:rPr>
+                      <m:t>3</m:t>
+                    </m:r>
+                    <m:ctrlPr>
+                      <w:rPr>
+                        <w:rFonts w:hint="eastAsia" w:ascii="Cambria Math" w:hAnsi="Cambria Math" w:cs="华文中宋"/>
+                        <w:b/>
+                        <w:bCs/>
+                        <w:i/>
+                        <w:iCs/>
+                        <w:color w:val="ED7D31" w:themeColor="accent2"/>
+                        <w:kern w:val="2"/>
+                        <w:sz w:val="21"/>
+                        <w:szCs w:val="21"/>
+                        <w:lang w:val="en-US" w:eastAsia="zh-CN" w:bidi="ar-SA"/>
+                        <w14:textFill>
+                          <w14:solidFill>
+                            <w14:schemeClr w14:val="accent2"/>
+                          </w14:solidFill>
+                        </w14:textFill>
+                      </w:rPr>
+                    </m:ctrlPr>
+                  </m:sup>
+                </m:sSup>
+                <m:r>
+                  <m:rPr>
+                    <m:sty m:val="bi"/>
+                  </m:rPr>
+                  <w:rPr>
+                    <w:rFonts w:hint="default" w:ascii="Cambria Math" w:hAnsi="Cambria Math" w:cs="华文中宋"/>
+                    <w:color w:val="ED7D31" w:themeColor="accent2"/>
+                    <w:kern w:val="2"/>
+                    <w:sz w:val="21"/>
+                    <w:szCs w:val="21"/>
+                    <w:lang w:val="en-US" w:eastAsia="zh-CN" w:bidi="ar-SA"/>
+                    <w14:textFill>
+                      <w14:solidFill>
+                        <w14:schemeClr w14:val="accent2"/>
+                      </w14:solidFill>
+                    </w14:textFill>
+                  </w:rPr>
+                  <m:t xml:space="preserve">, </m:t>
+                </m:r>
+                <m:r>
+                  <m:rPr>
+                    <m:sty m:val="bi"/>
+                  </m:rPr>
+                  <w:rPr>
+                    <w:rFonts w:hint="default" w:ascii="Cambria Math" w:hAnsi="Cambria Math" w:eastAsia="宋体" w:cs="MS Mincho"/>
+                    <w:color w:val="ED7D31" w:themeColor="accent2"/>
+                    <w:kern w:val="2"/>
+                    <w:sz w:val="21"/>
+                    <w:szCs w:val="21"/>
+                    <w:lang w:val="en-US" w:eastAsia="zh-CN" w:bidi="ar-SA"/>
+                    <w14:textFill>
+                      <w14:solidFill>
+                        <w14:schemeClr w14:val="accent2"/>
+                      </w14:solidFill>
+                    </w14:textFill>
+                  </w:rPr>
+                  <m:t>Φ=</m:t>
+                </m:r>
+                <m:r>
+                  <m:rPr>
+                    <m:sty m:val="bi"/>
+                  </m:rPr>
+                  <w:rPr>
+                    <w:rFonts w:ascii="Cambria Math" w:hAnsi="Cambria Math" w:cs="MS Mincho"/>
+                    <w:color w:val="ED7D31" w:themeColor="accent2"/>
+                    <w:kern w:val="2"/>
+                    <w:sz w:val="21"/>
+                    <w:szCs w:val="21"/>
+                    <w:lang w:val="en-US" w:bidi="ar-SA"/>
+                    <w14:textFill>
+                      <w14:solidFill>
+                        <w14:schemeClr w14:val="accent2"/>
+                      </w14:solidFill>
+                    </w14:textFill>
+                  </w:rPr>
+                  <m:t>φ</m:t>
+                </m:r>
+                <m:r>
+                  <m:rPr>
+                    <m:sty m:val="bi"/>
+                  </m:rPr>
+                  <w:rPr>
+                    <w:rFonts w:hint="default" w:ascii="Cambria Math" w:hAnsi="Cambria Math" w:cs="MS Mincho"/>
+                    <w:color w:val="ED7D31" w:themeColor="accent2"/>
+                    <w:kern w:val="2"/>
+                    <w:sz w:val="21"/>
+                    <w:szCs w:val="21"/>
+                    <w:lang w:val="en-US" w:eastAsia="zh-CN" w:bidi="ar-SA"/>
+                    <w14:textFill>
+                      <w14:solidFill>
+                        <w14:schemeClr w14:val="accent2"/>
+                      </w14:solidFill>
+                    </w14:textFill>
+                  </w:rPr>
+                  <m:t>^=</m:t>
+                </m:r>
+                <m:func>
+                  <m:funcPr>
+                    <m:ctrlPr>
+                      <w:rPr>
+                        <w:rFonts w:hint="default" w:ascii="Cambria Math" w:hAnsi="Cambria Math" w:cs="MS Mincho"/>
+                        <w:b/>
+                        <w:color w:val="ED7D31" w:themeColor="accent2"/>
+                        <w:kern w:val="2"/>
+                        <w:sz w:val="21"/>
+                        <w:szCs w:val="21"/>
+                        <w:lang w:val="en-US" w:eastAsia="zh-CN" w:bidi="ar-SA"/>
+                        <w14:textFill>
+                          <w14:solidFill>
+                            <w14:schemeClr w14:val="accent2"/>
+                          </w14:solidFill>
+                        </w14:textFill>
+                      </w:rPr>
+                    </m:ctrlPr>
+                  </m:funcPr>
+                  <m:fName>
+                    <m:r>
+                      <m:rPr>
+                        <m:sty m:val="b"/>
+                      </m:rPr>
+                      <w:rPr>
+                        <w:rFonts w:ascii="Cambria Math" w:hAnsi="Cambria Math" w:cs="MS Mincho"/>
+                        <w:color w:val="ED7D31" w:themeColor="accent2"/>
+                        <w:kern w:val="2"/>
+                        <w:sz w:val="21"/>
+                        <w:szCs w:val="21"/>
+                        <w:lang w:val="en-US" w:bidi="ar-SA"/>
+                        <w14:textFill>
+                          <w14:solidFill>
+                            <w14:schemeClr w14:val="accent2"/>
+                          </w14:solidFill>
+                        </w14:textFill>
+                      </w:rPr>
+                      <m:t>ln</m:t>
+                    </m:r>
+                    <m:ctrlPr>
+                      <w:rPr>
+                        <w:rFonts w:hint="default" w:ascii="Cambria Math" w:hAnsi="Cambria Math" w:cs="MS Mincho"/>
+                        <w:b/>
+                        <w:i/>
+                        <w:color w:val="ED7D31" w:themeColor="accent2"/>
+                        <w:kern w:val="2"/>
+                        <w:sz w:val="21"/>
+                        <w:szCs w:val="21"/>
+                        <w:lang w:val="en-US" w:eastAsia="zh-CN" w:bidi="ar-SA"/>
+                        <w14:textFill>
+                          <w14:solidFill>
+                            <w14:schemeClr w14:val="accent2"/>
+                          </w14:solidFill>
+                        </w14:textFill>
+                      </w:rPr>
+                    </m:ctrlPr>
+                  </m:fName>
+                  <m:e>
+                    <m:r>
+                      <m:rPr>
+                        <m:sty m:val="bi"/>
+                      </m:rPr>
+                      <w:rPr>
+                        <w:rFonts w:hint="default" w:ascii="Cambria Math" w:hAnsi="Cambria Math" w:cs="MS Mincho"/>
+                        <w:color w:val="ED7D31" w:themeColor="accent2"/>
+                        <w:kern w:val="2"/>
+                        <w:sz w:val="21"/>
+                        <w:szCs w:val="21"/>
+                        <w:lang w:val="en-US" w:eastAsia="zh-CN" w:bidi="ar-SA"/>
+                        <w14:textFill>
+                          <w14:solidFill>
+                            <w14:schemeClr w14:val="accent2"/>
+                          </w14:solidFill>
+                        </w14:textFill>
+                      </w:rPr>
+                      <m:t>R</m:t>
+                    </m:r>
+                    <m:ctrlPr>
+                      <w:rPr>
+                        <w:rFonts w:hint="default" w:ascii="Cambria Math" w:hAnsi="Cambria Math" w:cs="MS Mincho"/>
+                        <w:b/>
+                        <w:i/>
+                        <w:color w:val="ED7D31" w:themeColor="accent2"/>
+                        <w:kern w:val="2"/>
+                        <w:sz w:val="21"/>
+                        <w:szCs w:val="21"/>
+                        <w:lang w:val="en-US" w:eastAsia="zh-CN" w:bidi="ar-SA"/>
+                        <w14:textFill>
+                          <w14:solidFill>
+                            <w14:schemeClr w14:val="accent2"/>
+                          </w14:solidFill>
+                        </w14:textFill>
+                      </w:rPr>
+                    </m:ctrlPr>
+                  </m:e>
+                </m:func>
+                <m:r>
+                  <m:rPr>
+                    <m:sty m:val="bi"/>
+                  </m:rPr>
+                  <w:rPr>
+                    <w:rFonts w:hint="eastAsia" w:ascii="Cambria Math" w:hAnsi="Cambria Math" w:cs="华文中宋"/>
+                    <w:color w:val="ED7D31" w:themeColor="accent2"/>
+                    <w:kern w:val="2"/>
+                    <w:sz w:val="21"/>
+                    <w:szCs w:val="21"/>
+                    <w:lang w:val="en-US" w:eastAsia="zh-CN" w:bidi="ar-SA"/>
+                    <w14:textFill>
+                      <w14:solidFill>
+                        <w14:schemeClr w14:val="accent2"/>
+                      </w14:solidFill>
+                    </w14:textFill>
+                  </w:rPr>
+                  <m:t>∈</m:t>
+                </m:r>
+                <m:sSup>
+                  <m:sSupPr>
+                    <m:ctrlPr>
+                      <w:rPr>
+                        <w:rFonts w:hint="eastAsia" w:ascii="Cambria Math" w:hAnsi="Cambria Math" w:cs="华文中宋"/>
+                        <w:b/>
+                        <w:bCs/>
+                        <w:i/>
+                        <w:iCs/>
+                        <w:color w:val="ED7D31" w:themeColor="accent2"/>
+                        <w:kern w:val="2"/>
+                        <w:sz w:val="21"/>
+                        <w:szCs w:val="21"/>
+                        <w:lang w:val="en-US" w:eastAsia="zh-CN" w:bidi="ar-SA"/>
+                        <w14:textFill>
+                          <w14:solidFill>
+                            <w14:schemeClr w14:val="accent2"/>
+                          </w14:solidFill>
+                        </w14:textFill>
+                      </w:rPr>
+                    </m:ctrlPr>
+                  </m:sSupPr>
+                  <m:e>
+                    <m:r>
+                      <m:rPr>
+                        <m:sty m:val="bi"/>
+                        <m:scr m:val="double-struck"/>
+                      </m:rPr>
+                      <w:rPr>
+                        <w:rFonts w:ascii="Cambria Math" w:hAnsi="Cambria Math" w:eastAsia="MS Mincho" w:cs="MS Mincho"/>
+                        <w:color w:val="ED7D31" w:themeColor="accent2"/>
+                        <w:kern w:val="2"/>
+                        <w:sz w:val="21"/>
+                        <w:szCs w:val="21"/>
+                        <w:lang w:val="en-US" w:bidi="ar-SA"/>
+                        <w14:textFill>
+                          <w14:solidFill>
+                            <w14:schemeClr w14:val="accent2"/>
+                          </w14:solidFill>
+                        </w14:textFill>
+                      </w:rPr>
+                      <m:t>ℝ</m:t>
+                    </m:r>
+                    <m:ctrlPr>
+                      <w:rPr>
+                        <w:rFonts w:hint="eastAsia" w:ascii="Cambria Math" w:hAnsi="Cambria Math" w:cs="华文中宋"/>
+                        <w:b/>
+                        <w:bCs/>
+                        <w:i/>
+                        <w:iCs/>
+                        <w:color w:val="ED7D31" w:themeColor="accent2"/>
+                        <w:kern w:val="2"/>
+                        <w:sz w:val="21"/>
+                        <w:szCs w:val="21"/>
+                        <w:lang w:val="en-US" w:eastAsia="zh-CN" w:bidi="ar-SA"/>
+                        <w14:textFill>
+                          <w14:solidFill>
+                            <w14:schemeClr w14:val="accent2"/>
+                          </w14:solidFill>
+                        </w14:textFill>
+                      </w:rPr>
+                    </m:ctrlPr>
+                  </m:e>
+                  <m:sup>
+                    <m:r>
+                      <m:rPr>
+                        <m:sty m:val="bi"/>
+                      </m:rPr>
+                      <w:rPr>
+                        <w:rFonts w:hint="default" w:ascii="Cambria Math" w:hAnsi="Cambria Math" w:cs="华文中宋"/>
+                        <w:color w:val="ED7D31" w:themeColor="accent2"/>
+                        <w:kern w:val="2"/>
+                        <w:sz w:val="21"/>
+                        <w:szCs w:val="21"/>
+                        <w:lang w:val="en-US" w:eastAsia="zh-CN" w:bidi="ar-SA"/>
+                        <w14:textFill>
+                          <w14:solidFill>
+                            <w14:schemeClr w14:val="accent2"/>
+                          </w14:solidFill>
+                        </w14:textFill>
+                      </w:rPr>
+                      <m:t>3</m:t>
+                    </m:r>
+                    <m:r>
+                      <m:rPr>
+                        <m:sty m:val="bi"/>
+                      </m:rPr>
+                      <w:rPr>
+                        <w:rFonts w:hint="eastAsia" w:ascii="Cambria Math" w:hAnsi="Cambria Math" w:cs="华文中宋"/>
+                        <w:color w:val="ED7D31" w:themeColor="accent2"/>
+                        <w:kern w:val="2"/>
+                        <w:sz w:val="21"/>
+                        <w:szCs w:val="21"/>
+                        <w:lang w:val="en-US" w:eastAsia="zh-CN" w:bidi="ar-SA"/>
+                        <w14:textFill>
+                          <w14:solidFill>
+                            <w14:schemeClr w14:val="accent2"/>
+                          </w14:solidFill>
+                        </w14:textFill>
+                      </w:rPr>
+                      <m:t>×</m:t>
+                    </m:r>
+                    <m:r>
+                      <m:rPr>
+                        <m:sty m:val="bi"/>
+                      </m:rPr>
+                      <w:rPr>
+                        <w:rFonts w:hint="default" w:ascii="Cambria Math" w:hAnsi="Cambria Math" w:cs="华文中宋"/>
+                        <w:color w:val="ED7D31" w:themeColor="accent2"/>
+                        <w:kern w:val="2"/>
+                        <w:sz w:val="21"/>
+                        <w:szCs w:val="21"/>
+                        <w:lang w:val="en-US" w:eastAsia="zh-CN" w:bidi="ar-SA"/>
+                        <w14:textFill>
+                          <w14:solidFill>
+                            <w14:schemeClr w14:val="accent2"/>
+                          </w14:solidFill>
+                        </w14:textFill>
+                      </w:rPr>
+                      <m:t>3</m:t>
+                    </m:r>
+                    <m:ctrlPr>
+                      <w:rPr>
+                        <w:rFonts w:hint="eastAsia" w:ascii="Cambria Math" w:hAnsi="Cambria Math" w:cs="华文中宋"/>
+                        <w:b/>
+                        <w:bCs/>
+                        <w:i/>
+                        <w:iCs/>
+                        <w:color w:val="ED7D31" w:themeColor="accent2"/>
+                        <w:kern w:val="2"/>
+                        <w:sz w:val="21"/>
+                        <w:szCs w:val="21"/>
+                        <w:lang w:val="en-US" w:eastAsia="zh-CN" w:bidi="ar-SA"/>
+                        <w14:textFill>
+                          <w14:solidFill>
+                            <w14:schemeClr w14:val="accent2"/>
+                          </w14:solidFill>
+                        </w14:textFill>
+                      </w:rPr>
+                    </m:ctrlPr>
+                  </m:sup>
+                </m:sSup>
+                <m:r>
+                  <m:rPr>
+                    <m:sty m:val="bi"/>
+                  </m:rPr>
+                  <w:rPr>
+                    <w:rFonts w:hint="default" w:ascii="Cambria Math" w:hAnsi="Cambria Math" w:eastAsia="宋体" w:cs="MS Mincho"/>
+                    <w:color w:val="ED7D31" w:themeColor="accent2"/>
+                    <w:kern w:val="2"/>
+                    <w:sz w:val="21"/>
+                    <w:szCs w:val="21"/>
+                    <w:lang w:val="en-US" w:eastAsia="zh-CN" w:bidi="ar-SA"/>
+                    <w14:textFill>
+                      <w14:solidFill>
+                        <w14:schemeClr w14:val="accent2"/>
+                      </w14:solidFill>
+                    </w14:textFill>
+                  </w:rPr>
+                  <m:t>}</m:t>
+                </m:r>
+              </m:oMath>
+            </m:oMathPara>
+          </w:p>
+          <w:p>
+            <w:pPr>
+              <w:jc w:val="both"/>
+              <m:rPr/>
+              <w:rPr>
+                <w:rFonts w:hint="default" w:ascii="Cambria Math" w:hAnsi="Cambria Math" w:eastAsia="宋体" w:cs="MS Mincho"/>
                 <w:b/>
                 <w:i/>
                 <w:color w:val="ED7D31" w:themeColor="accent2"/>
@@ -3803,27 +4362,26 @@
               <m:oMath>
                 <m:r>
                   <m:rPr>
+                    <m:sty m:val="b"/>
+                  </m:rPr>
+                  <w:rPr>
+                    <w:rFonts w:hint="default" w:ascii="Cambria Math" w:hAnsi="Cambria Math" w:eastAsia="宋体" w:cs="MS Mincho"/>
+                    <w:color w:val="ED7D31" w:themeColor="accent2"/>
+                    <w:kern w:val="2"/>
+                    <w:sz w:val="21"/>
+                    <w:szCs w:val="21"/>
+                    <w:lang w:val="en-US" w:eastAsia="zh-CN" w:bidi="ar-SA"/>
+                    <w14:textFill>
+                      <w14:solidFill>
+                        <w14:schemeClr w14:val="accent2"/>
+                      </w14:solidFill>
+                    </w14:textFill>
+                  </w:rPr>
+                  <m:t>d</m:t>
+                </m:r>
+                <m:r>
+                  <m:rPr>
                     <m:sty m:val="bi"/>
-                    <m:scr m:val="fraktur"/>
-                  </m:rPr>
-                  <w:rPr>
-                    <w:rFonts w:hint="default" w:ascii="Cambria Math" w:hAnsi="Cambria Math" w:eastAsia="MS Mincho" w:cs="MS Mincho"/>
-                    <w:color w:val="ED7D31" w:themeColor="accent2"/>
-                    <w:kern w:val="2"/>
-                    <w:sz w:val="21"/>
-                    <w:szCs w:val="21"/>
-                    <w:lang w:val="en-US" w:bidi="ar-SA"/>
-                    <w14:textFill>
-                      <w14:solidFill>
-                        <w14:schemeClr w14:val="accent2"/>
-                      </w14:solidFill>
-                    </w14:textFill>
-                  </w:rPr>
-                  <m:t>so</m:t>
-                </m:r>
-                <m:r>
-                  <m:rPr>
-                    <m:sty m:val="bi"/>
                   </m:rPr>
                   <w:rPr>
                     <w:rFonts w:hint="default" w:ascii="Cambria Math" w:hAnsi="Cambria Math" w:eastAsia="宋体" w:cs="MS Mincho"/>
@@ -3838,501 +4396,7 @@
                       </w14:solidFill>
                     </w14:textFill>
                   </w:rPr>
-                  <m:t>(3)={</m:t>
-                </m:r>
-                <m:r>
-                  <m:rPr>
-                    <m:sty m:val="bi"/>
-                  </m:rPr>
-                  <w:rPr>
-                    <w:rFonts w:ascii="Cambria Math" w:hAnsi="Cambria Math" w:cs="MS Mincho"/>
-                    <w:color w:val="ED7D31" w:themeColor="accent2"/>
-                    <w:kern w:val="2"/>
-                    <w:sz w:val="21"/>
-                    <w:szCs w:val="21"/>
-                    <w:lang w:val="en-US" w:bidi="ar-SA"/>
-                    <w14:textFill>
-                      <w14:solidFill>
-                        <w14:schemeClr w14:val="accent2"/>
-                      </w14:solidFill>
-                    </w14:textFill>
-                  </w:rPr>
-                  <m:t>φ</m:t>
-                </m:r>
-                <m:r>
-                  <m:rPr>
-                    <m:sty m:val="bi"/>
-                  </m:rPr>
-                  <w:rPr>
-                    <w:rFonts w:hint="eastAsia" w:ascii="Cambria Math" w:hAnsi="Cambria Math" w:cs="华文中宋"/>
-                    <w:color w:val="ED7D31" w:themeColor="accent2"/>
-                    <w:kern w:val="2"/>
-                    <w:sz w:val="21"/>
-                    <w:szCs w:val="21"/>
-                    <w:lang w:val="en-US" w:eastAsia="zh-CN" w:bidi="ar-SA"/>
-                    <w14:textFill>
-                      <w14:solidFill>
-                        <w14:schemeClr w14:val="accent2"/>
-                      </w14:solidFill>
-                    </w14:textFill>
-                  </w:rPr>
-                  <m:t>∈</m:t>
-                </m:r>
-                <m:sSup>
-                  <m:sSupPr>
-                    <m:ctrlPr>
-                      <w:rPr>
-                        <w:rFonts w:hint="eastAsia" w:ascii="Cambria Math" w:hAnsi="Cambria Math" w:cs="华文中宋"/>
-                        <w:b/>
-                        <w:bCs/>
-                        <w:i/>
-                        <w:iCs/>
-                        <w:color w:val="ED7D31" w:themeColor="accent2"/>
-                        <w:kern w:val="2"/>
-                        <w:sz w:val="21"/>
-                        <w:szCs w:val="21"/>
-                        <w:lang w:val="en-US" w:eastAsia="zh-CN" w:bidi="ar-SA"/>
-                        <w14:textFill>
-                          <w14:solidFill>
-                            <w14:schemeClr w14:val="accent2"/>
-                          </w14:solidFill>
-                        </w14:textFill>
-                      </w:rPr>
-                    </m:ctrlPr>
-                  </m:sSupPr>
-                  <m:e>
-                    <m:r>
-                      <m:rPr>
-                        <m:sty m:val="bi"/>
-                        <m:scr m:val="double-struck"/>
-                      </m:rPr>
-                      <w:rPr>
-                        <w:rFonts w:ascii="Cambria Math" w:hAnsi="Cambria Math" w:eastAsia="MS Mincho" w:cs="MS Mincho"/>
-                        <w:color w:val="ED7D31" w:themeColor="accent2"/>
-                        <w:kern w:val="2"/>
-                        <w:sz w:val="21"/>
-                        <w:szCs w:val="21"/>
-                        <w:lang w:val="en-US" w:bidi="ar-SA"/>
-                        <w14:textFill>
-                          <w14:solidFill>
-                            <w14:schemeClr w14:val="accent2"/>
-                          </w14:solidFill>
-                        </w14:textFill>
-                      </w:rPr>
-                      <m:t>ℝ</m:t>
-                    </m:r>
-                    <m:ctrlPr>
-                      <w:rPr>
-                        <w:rFonts w:hint="eastAsia" w:ascii="Cambria Math" w:hAnsi="Cambria Math" w:cs="华文中宋"/>
-                        <w:b/>
-                        <w:bCs/>
-                        <w:i/>
-                        <w:iCs/>
-                        <w:color w:val="ED7D31" w:themeColor="accent2"/>
-                        <w:kern w:val="2"/>
-                        <w:sz w:val="21"/>
-                        <w:szCs w:val="21"/>
-                        <w:lang w:val="en-US" w:eastAsia="zh-CN" w:bidi="ar-SA"/>
-                        <w14:textFill>
-                          <w14:solidFill>
-                            <w14:schemeClr w14:val="accent2"/>
-                          </w14:solidFill>
-                        </w14:textFill>
-                      </w:rPr>
-                    </m:ctrlPr>
-                  </m:e>
-                  <m:sup>
-                    <m:r>
-                      <m:rPr>
-                        <m:sty m:val="bi"/>
-                      </m:rPr>
-                      <w:rPr>
-                        <w:rFonts w:hint="default" w:ascii="Cambria Math" w:hAnsi="Cambria Math" w:cs="华文中宋"/>
-                        <w:color w:val="ED7D31" w:themeColor="accent2"/>
-                        <w:kern w:val="2"/>
-                        <w:sz w:val="21"/>
-                        <w:szCs w:val="21"/>
-                        <w:lang w:val="en-US" w:eastAsia="zh-CN" w:bidi="ar-SA"/>
-                        <w14:textFill>
-                          <w14:solidFill>
-                            <w14:schemeClr w14:val="accent2"/>
-                          </w14:solidFill>
-                        </w14:textFill>
-                      </w:rPr>
-                      <m:t>3</m:t>
-                    </m:r>
-                    <m:ctrlPr>
-                      <w:rPr>
-                        <w:rFonts w:hint="eastAsia" w:ascii="Cambria Math" w:hAnsi="Cambria Math" w:cs="华文中宋"/>
-                        <w:b/>
-                        <w:bCs/>
-                        <w:i/>
-                        <w:iCs/>
-                        <w:color w:val="ED7D31" w:themeColor="accent2"/>
-                        <w:kern w:val="2"/>
-                        <w:sz w:val="21"/>
-                        <w:szCs w:val="21"/>
-                        <w:lang w:val="en-US" w:eastAsia="zh-CN" w:bidi="ar-SA"/>
-                        <w14:textFill>
-                          <w14:solidFill>
-                            <w14:schemeClr w14:val="accent2"/>
-                          </w14:solidFill>
-                        </w14:textFill>
-                      </w:rPr>
-                    </m:ctrlPr>
-                  </m:sup>
-                </m:sSup>
-                <m:r>
-                  <m:rPr>
-                    <m:sty m:val="bi"/>
-                  </m:rPr>
-                  <w:rPr>
-                    <w:rFonts w:hint="default" w:ascii="Cambria Math" w:hAnsi="Cambria Math" w:cs="华文中宋"/>
-                    <w:color w:val="ED7D31" w:themeColor="accent2"/>
-                    <w:kern w:val="2"/>
-                    <w:sz w:val="21"/>
-                    <w:szCs w:val="21"/>
-                    <w:lang w:val="en-US" w:eastAsia="zh-CN" w:bidi="ar-SA"/>
-                    <w14:textFill>
-                      <w14:solidFill>
-                        <w14:schemeClr w14:val="accent2"/>
-                      </w14:solidFill>
-                    </w14:textFill>
-                  </w:rPr>
-                  <m:t xml:space="preserve">, </m:t>
-                </m:r>
-                <m:r>
-                  <m:rPr>
-                    <m:sty m:val="bi"/>
-                  </m:rPr>
-                  <w:rPr>
-                    <w:rFonts w:hint="default" w:ascii="Cambria Math" w:hAnsi="Cambria Math" w:eastAsia="宋体" w:cs="MS Mincho"/>
-                    <w:color w:val="ED7D31" w:themeColor="accent2"/>
-                    <w:kern w:val="2"/>
-                    <w:sz w:val="21"/>
-                    <w:szCs w:val="21"/>
-                    <w:lang w:val="en-US" w:eastAsia="zh-CN" w:bidi="ar-SA"/>
-                    <w14:textFill>
-                      <w14:solidFill>
-                        <w14:schemeClr w14:val="accent2"/>
-                      </w14:solidFill>
-                    </w14:textFill>
-                  </w:rPr>
-                  <m:t>Φ=</m:t>
-                </m:r>
-                <m:r>
-                  <m:rPr>
-                    <m:sty m:val="bi"/>
-                  </m:rPr>
-                  <w:rPr>
-                    <w:rFonts w:ascii="Cambria Math" w:hAnsi="Cambria Math" w:cs="MS Mincho"/>
-                    <w:color w:val="ED7D31" w:themeColor="accent2"/>
-                    <w:kern w:val="2"/>
-                    <w:sz w:val="21"/>
-                    <w:szCs w:val="21"/>
-                    <w:lang w:val="en-US" w:bidi="ar-SA"/>
-                    <w14:textFill>
-                      <w14:solidFill>
-                        <w14:schemeClr w14:val="accent2"/>
-                      </w14:solidFill>
-                    </w14:textFill>
-                  </w:rPr>
-                  <m:t>φ</m:t>
-                </m:r>
-                <m:r>
-                  <m:rPr>
-                    <m:sty m:val="bi"/>
-                  </m:rPr>
-                  <w:rPr>
-                    <w:rFonts w:hint="default" w:ascii="Cambria Math" w:hAnsi="Cambria Math" w:cs="MS Mincho"/>
-                    <w:color w:val="ED7D31" w:themeColor="accent2"/>
-                    <w:kern w:val="2"/>
-                    <w:sz w:val="21"/>
-                    <w:szCs w:val="21"/>
-                    <w:lang w:val="en-US" w:eastAsia="zh-CN" w:bidi="ar-SA"/>
-                    <w14:textFill>
-                      <w14:solidFill>
-                        <w14:schemeClr w14:val="accent2"/>
-                      </w14:solidFill>
-                    </w14:textFill>
-                  </w:rPr>
-                  <m:t>^=</m:t>
-                </m:r>
-                <m:func>
-                  <m:funcPr>
-                    <m:ctrlPr>
-                      <w:rPr>
-                        <w:rFonts w:hint="default" w:ascii="Cambria Math" w:hAnsi="Cambria Math" w:cs="MS Mincho"/>
-                        <w:b/>
-                        <w:color w:val="ED7D31" w:themeColor="accent2"/>
-                        <w:kern w:val="2"/>
-                        <w:sz w:val="21"/>
-                        <w:szCs w:val="21"/>
-                        <w:lang w:val="en-US" w:eastAsia="zh-CN" w:bidi="ar-SA"/>
-                        <w14:textFill>
-                          <w14:solidFill>
-                            <w14:schemeClr w14:val="accent2"/>
-                          </w14:solidFill>
-                        </w14:textFill>
-                      </w:rPr>
-                    </m:ctrlPr>
-                  </m:funcPr>
-                  <m:fName>
-                    <m:r>
-                      <m:rPr>
-                        <m:sty m:val="b"/>
-                      </m:rPr>
-                      <w:rPr>
-                        <w:rFonts w:ascii="Cambria Math" w:hAnsi="Cambria Math" w:cs="MS Mincho"/>
-                        <w:color w:val="ED7D31" w:themeColor="accent2"/>
-                        <w:kern w:val="2"/>
-                        <w:sz w:val="21"/>
-                        <w:szCs w:val="21"/>
-                        <w:lang w:val="en-US" w:bidi="ar-SA"/>
-                        <w14:textFill>
-                          <w14:solidFill>
-                            <w14:schemeClr w14:val="accent2"/>
-                          </w14:solidFill>
-                        </w14:textFill>
-                      </w:rPr>
-                      <m:t>ln</m:t>
-                    </m:r>
-                    <m:ctrlPr>
-                      <w:rPr>
-                        <w:rFonts w:hint="default" w:ascii="Cambria Math" w:hAnsi="Cambria Math" w:cs="MS Mincho"/>
-                        <w:b/>
-                        <w:i/>
-                        <w:color w:val="ED7D31" w:themeColor="accent2"/>
-                        <w:kern w:val="2"/>
-                        <w:sz w:val="21"/>
-                        <w:szCs w:val="21"/>
-                        <w:lang w:val="en-US" w:eastAsia="zh-CN" w:bidi="ar-SA"/>
-                        <w14:textFill>
-                          <w14:solidFill>
-                            <w14:schemeClr w14:val="accent2"/>
-                          </w14:solidFill>
-                        </w14:textFill>
-                      </w:rPr>
-                    </m:ctrlPr>
-                  </m:fName>
-                  <m:e>
-                    <m:r>
-                      <m:rPr>
-                        <m:sty m:val="bi"/>
-                      </m:rPr>
-                      <w:rPr>
-                        <w:rFonts w:hint="default" w:ascii="Cambria Math" w:hAnsi="Cambria Math" w:cs="MS Mincho"/>
-                        <w:color w:val="ED7D31" w:themeColor="accent2"/>
-                        <w:kern w:val="2"/>
-                        <w:sz w:val="21"/>
-                        <w:szCs w:val="21"/>
-                        <w:lang w:val="en-US" w:eastAsia="zh-CN" w:bidi="ar-SA"/>
-                        <w14:textFill>
-                          <w14:solidFill>
-                            <w14:schemeClr w14:val="accent2"/>
-                          </w14:solidFill>
-                        </w14:textFill>
-                      </w:rPr>
-                      <m:t>R</m:t>
-                    </m:r>
-                    <m:ctrlPr>
-                      <w:rPr>
-                        <w:rFonts w:hint="default" w:ascii="Cambria Math" w:hAnsi="Cambria Math" w:cs="MS Mincho"/>
-                        <w:b/>
-                        <w:i/>
-                        <w:color w:val="ED7D31" w:themeColor="accent2"/>
-                        <w:kern w:val="2"/>
-                        <w:sz w:val="21"/>
-                        <w:szCs w:val="21"/>
-                        <w:lang w:val="en-US" w:eastAsia="zh-CN" w:bidi="ar-SA"/>
-                        <w14:textFill>
-                          <w14:solidFill>
-                            <w14:schemeClr w14:val="accent2"/>
-                          </w14:solidFill>
-                        </w14:textFill>
-                      </w:rPr>
-                    </m:ctrlPr>
-                  </m:e>
-                </m:func>
-                <m:r>
-                  <m:rPr>
-                    <m:sty m:val="bi"/>
-                  </m:rPr>
-                  <w:rPr>
-                    <w:rFonts w:hint="eastAsia" w:ascii="Cambria Math" w:hAnsi="Cambria Math" w:cs="华文中宋"/>
-                    <w:color w:val="ED7D31" w:themeColor="accent2"/>
-                    <w:kern w:val="2"/>
-                    <w:sz w:val="21"/>
-                    <w:szCs w:val="21"/>
-                    <w:lang w:val="en-US" w:eastAsia="zh-CN" w:bidi="ar-SA"/>
-                    <w14:textFill>
-                      <w14:solidFill>
-                        <w14:schemeClr w14:val="accent2"/>
-                      </w14:solidFill>
-                    </w14:textFill>
-                  </w:rPr>
-                  <m:t>∈</m:t>
-                </m:r>
-                <m:sSup>
-                  <m:sSupPr>
-                    <m:ctrlPr>
-                      <w:rPr>
-                        <w:rFonts w:hint="eastAsia" w:ascii="Cambria Math" w:hAnsi="Cambria Math" w:cs="华文中宋"/>
-                        <w:b/>
-                        <w:bCs/>
-                        <w:i/>
-                        <w:iCs/>
-                        <w:color w:val="ED7D31" w:themeColor="accent2"/>
-                        <w:kern w:val="2"/>
-                        <w:sz w:val="21"/>
-                        <w:szCs w:val="21"/>
-                        <w:lang w:val="en-US" w:eastAsia="zh-CN" w:bidi="ar-SA"/>
-                        <w14:textFill>
-                          <w14:solidFill>
-                            <w14:schemeClr w14:val="accent2"/>
-                          </w14:solidFill>
-                        </w14:textFill>
-                      </w:rPr>
-                    </m:ctrlPr>
-                  </m:sSupPr>
-                  <m:e>
-                    <m:r>
-                      <m:rPr>
-                        <m:sty m:val="bi"/>
-                        <m:scr m:val="double-struck"/>
-                      </m:rPr>
-                      <w:rPr>
-                        <w:rFonts w:ascii="Cambria Math" w:hAnsi="Cambria Math" w:eastAsia="MS Mincho" w:cs="MS Mincho"/>
-                        <w:color w:val="ED7D31" w:themeColor="accent2"/>
-                        <w:kern w:val="2"/>
-                        <w:sz w:val="21"/>
-                        <w:szCs w:val="21"/>
-                        <w:lang w:val="en-US" w:bidi="ar-SA"/>
-                        <w14:textFill>
-                          <w14:solidFill>
-                            <w14:schemeClr w14:val="accent2"/>
-                          </w14:solidFill>
-                        </w14:textFill>
-                      </w:rPr>
-                      <m:t>ℝ</m:t>
-                    </m:r>
-                    <m:ctrlPr>
-                      <w:rPr>
-                        <w:rFonts w:hint="eastAsia" w:ascii="Cambria Math" w:hAnsi="Cambria Math" w:cs="华文中宋"/>
-                        <w:b/>
-                        <w:bCs/>
-                        <w:i/>
-                        <w:iCs/>
-                        <w:color w:val="ED7D31" w:themeColor="accent2"/>
-                        <w:kern w:val="2"/>
-                        <w:sz w:val="21"/>
-                        <w:szCs w:val="21"/>
-                        <w:lang w:val="en-US" w:eastAsia="zh-CN" w:bidi="ar-SA"/>
-                        <w14:textFill>
-                          <w14:solidFill>
-                            <w14:schemeClr w14:val="accent2"/>
-                          </w14:solidFill>
-                        </w14:textFill>
-                      </w:rPr>
-                    </m:ctrlPr>
-                  </m:e>
-                  <m:sup>
-                    <m:r>
-                      <m:rPr>
-                        <m:sty m:val="bi"/>
-                      </m:rPr>
-                      <w:rPr>
-                        <w:rFonts w:hint="default" w:ascii="Cambria Math" w:hAnsi="Cambria Math" w:cs="华文中宋"/>
-                        <w:color w:val="ED7D31" w:themeColor="accent2"/>
-                        <w:kern w:val="2"/>
-                        <w:sz w:val="21"/>
-                        <w:szCs w:val="21"/>
-                        <w:lang w:val="en-US" w:eastAsia="zh-CN" w:bidi="ar-SA"/>
-                        <w14:textFill>
-                          <w14:solidFill>
-                            <w14:schemeClr w14:val="accent2"/>
-                          </w14:solidFill>
-                        </w14:textFill>
-                      </w:rPr>
-                      <m:t>3</m:t>
-                    </m:r>
-                    <m:r>
-                      <m:rPr>
-                        <m:sty m:val="bi"/>
-                      </m:rPr>
-                      <w:rPr>
-                        <w:rFonts w:hint="eastAsia" w:ascii="Cambria Math" w:hAnsi="Cambria Math" w:cs="华文中宋"/>
-                        <w:color w:val="ED7D31" w:themeColor="accent2"/>
-                        <w:kern w:val="2"/>
-                        <w:sz w:val="21"/>
-                        <w:szCs w:val="21"/>
-                        <w:lang w:val="en-US" w:eastAsia="zh-CN" w:bidi="ar-SA"/>
-                        <w14:textFill>
-                          <w14:solidFill>
-                            <w14:schemeClr w14:val="accent2"/>
-                          </w14:solidFill>
-                        </w14:textFill>
-                      </w:rPr>
-                      <m:t>×</m:t>
-                    </m:r>
-                    <m:r>
-                      <m:rPr>
-                        <m:sty m:val="bi"/>
-                      </m:rPr>
-                      <w:rPr>
-                        <w:rFonts w:hint="default" w:ascii="Cambria Math" w:hAnsi="Cambria Math" w:cs="华文中宋"/>
-                        <w:color w:val="ED7D31" w:themeColor="accent2"/>
-                        <w:kern w:val="2"/>
-                        <w:sz w:val="21"/>
-                        <w:szCs w:val="21"/>
-                        <w:lang w:val="en-US" w:eastAsia="zh-CN" w:bidi="ar-SA"/>
-                        <w14:textFill>
-                          <w14:solidFill>
-                            <w14:schemeClr w14:val="accent2"/>
-                          </w14:solidFill>
-                        </w14:textFill>
-                      </w:rPr>
-                      <m:t>3</m:t>
-                    </m:r>
-                    <m:ctrlPr>
-                      <w:rPr>
-                        <w:rFonts w:hint="eastAsia" w:ascii="Cambria Math" w:hAnsi="Cambria Math" w:cs="华文中宋"/>
-                        <w:b/>
-                        <w:bCs/>
-                        <w:i/>
-                        <w:iCs/>
-                        <w:color w:val="ED7D31" w:themeColor="accent2"/>
-                        <w:kern w:val="2"/>
-                        <w:sz w:val="21"/>
-                        <w:szCs w:val="21"/>
-                        <w:lang w:val="en-US" w:eastAsia="zh-CN" w:bidi="ar-SA"/>
-                        <w14:textFill>
-                          <w14:solidFill>
-                            <w14:schemeClr w14:val="accent2"/>
-                          </w14:solidFill>
-                        </w14:textFill>
-                      </w:rPr>
-                    </m:ctrlPr>
-                  </m:sup>
-                </m:sSup>
-                <m:r>
-                  <m:rPr>
-                    <m:sty m:val="bi"/>
-                  </m:rPr>
-                  <w:rPr>
-                    <w:rFonts w:hint="default" w:ascii="Cambria Math" w:hAnsi="Cambria Math" w:eastAsia="宋体" w:cs="MS Mincho"/>
-                    <w:color w:val="ED7D31" w:themeColor="accent2"/>
-                    <w:kern w:val="2"/>
-                    <w:sz w:val="21"/>
-                    <w:szCs w:val="21"/>
-                    <w:lang w:val="en-US" w:eastAsia="zh-CN" w:bidi="ar-SA"/>
-                    <w14:textFill>
-                      <w14:solidFill>
-                        <w14:schemeClr w14:val="accent2"/>
-                      </w14:solidFill>
-                    </w14:textFill>
-                  </w:rPr>
-                  <m:t>}</m:t>
+                  <m:t>Rp=−(Rp)^</m:t>
                 </m:r>
               </m:oMath>
             </m:oMathPara>

</xml_diff>

<commit_message>
update on 2023-11-27 23:20:23.754069
</commit_message>
<xml_diff>
--- a/slam.docx
+++ b/slam.docx
@@ -346,6 +346,12 @@
             <w:insideH w:val="single" w:color="auto" w:sz="4" w:space="0"/>
             <w:insideV w:val="single" w:color="auto" w:sz="4" w:space="0"/>
           </w:tblBorders>
+          <w:tblCellMar>
+            <w:top w:w="0" w:type="dxa"/>
+            <w:left w:w="108" w:type="dxa"/>
+            <w:bottom w:w="0" w:type="dxa"/>
+            <w:right w:w="108" w:type="dxa"/>
+          </w:tblCellMar>
         </w:tblPrEx>
         <w:tc>
           <w:tcPr>
@@ -7470,7 +7476,7 @@
       </w:tblPr>
       <w:tblGrid>
         <w:gridCol w:w="2655"/>
-        <w:gridCol w:w="5777"/>
+        <w:gridCol w:w="5598"/>
       </w:tblGrid>
       <w:tr>
         <w:tblPrEx>
@@ -7482,6 +7488,10 @@
             <w:insideH w:val="single" w:color="auto" w:sz="4" w:space="0"/>
             <w:insideV w:val="single" w:color="auto" w:sz="4" w:space="0"/>
           </w:tblBorders>
+          <w:tblCellMar>
+            <w:left w:w="108" w:type="dxa"/>
+            <w:right w:w="108" w:type="dxa"/>
+          </w:tblCellMar>
         </w:tblPrEx>
         <w:tc>
           <w:tcPr>
@@ -7576,321 +7586,10 @@
                       </w14:solidFill>
                     </w14:textFill>
                   </w:rPr>
-                  <m:t>tran(</m:t>
+                  <m:t>tran, log</m:t>
                 </m:r>
-                <m:r>
-                  <m:rPr>
-                    <m:sty m:val="bi"/>
-                  </m:rPr>
-                  <w:rPr>
-                    <w:rFonts w:hint="default" w:ascii="Cambria Math" w:hAnsi="Cambria Math" w:cs="华文中宋"/>
-                    <w:color w:val="ED7D31" w:themeColor="accent2"/>
-                    <w:kern w:val="2"/>
-                    <w:sz w:val="21"/>
-                    <w:szCs w:val="21"/>
-                    <w:vertAlign w:val="baseline"/>
-                    <w:lang w:val="en-US" w:eastAsia="zh-CN" w:bidi="ar-SA"/>
-                    <w14:textFill>
-                      <w14:solidFill>
-                        <w14:schemeClr w14:val="accent2"/>
-                      </w14:solidFill>
-                    </w14:textFill>
-                  </w:rPr>
-                  <m:t>T</m:t>
-                </m:r>
-                <m:r>
-                  <m:rPr>
-                    <m:sty m:val="b"/>
-                  </m:rPr>
-                  <w:rPr>
-                    <w:rFonts w:hint="default" w:ascii="Cambria Math" w:hAnsi="Cambria Math" w:cs="华文中宋"/>
-                    <w:color w:val="ED7D31" w:themeColor="accent2"/>
-                    <w:kern w:val="2"/>
-                    <w:sz w:val="21"/>
-                    <w:szCs w:val="21"/>
-                    <w:vertAlign w:val="baseline"/>
-                    <w:lang w:val="en-US" w:eastAsia="zh-CN" w:bidi="ar-SA"/>
-                    <w14:textFill>
-                      <w14:solidFill>
-                        <w14:schemeClr w14:val="accent2"/>
-                      </w14:solidFill>
-                    </w14:textFill>
-                  </w:rPr>
-                  <m:t xml:space="preserve">), </m:t>
-                </m:r>
-                <m:r>
-                  <m:rPr>
-                    <m:sty m:val="b"/>
-                  </m:rPr>
-                  <w:rPr>
-                    <w:rFonts w:hint="default" w:ascii="Cambria Math" w:hAnsi="Cambria Math" w:cs="华文中宋"/>
-                    <w:color w:val="ED7D31" w:themeColor="accent2"/>
-                    <w:kern w:val="2"/>
-                    <w:sz w:val="21"/>
-                    <w:szCs w:val="21"/>
-                    <w:vertAlign w:val="baseline"/>
-                    <w:lang w:val="en-US" w:eastAsia="zh-CN" w:bidi="ar-SA"/>
-                    <w14:textFill>
-                      <w14:solidFill>
-                        <w14:schemeClr w14:val="accent2"/>
-                      </w14:solidFill>
-                    </w14:textFill>
-                  </w:rPr>
-                  <m:t>all(</m:t>
-                </m:r>
-                <m:r>
-                  <m:rPr>
-                    <m:sty m:val="bi"/>
-                  </m:rPr>
-                  <w:rPr>
-                    <w:rFonts w:hint="default" w:ascii="Cambria Math" w:hAnsi="Cambria Math" w:cs="华文中宋"/>
-                    <w:color w:val="ED7D31" w:themeColor="accent2"/>
-                    <w:kern w:val="2"/>
-                    <w:sz w:val="21"/>
-                    <w:szCs w:val="21"/>
-                    <w:vertAlign w:val="baseline"/>
-                    <w:lang w:val="en-US" w:eastAsia="zh-CN" w:bidi="ar-SA"/>
-                    <w14:textFill>
-                      <w14:solidFill>
-                        <w14:schemeClr w14:val="accent2"/>
-                      </w14:solidFill>
-                    </w14:textFill>
-                  </w:rPr>
-                  <m:t>T</m:t>
-                </m:r>
-                <m:r>
-                  <m:rPr>
-                    <m:sty m:val="b"/>
-                  </m:rPr>
-                  <w:rPr>
-                    <w:rFonts w:hint="default" w:ascii="Cambria Math" w:hAnsi="Cambria Math" w:cs="华文中宋"/>
-                    <w:color w:val="ED7D31" w:themeColor="accent2"/>
-                    <w:kern w:val="2"/>
-                    <w:sz w:val="21"/>
-                    <w:szCs w:val="21"/>
-                    <w:vertAlign w:val="baseline"/>
-                    <w:lang w:val="en-US" w:eastAsia="zh-CN" w:bidi="ar-SA"/>
-                    <w14:textFill>
-                      <w14:solidFill>
-                        <w14:schemeClr w14:val="accent2"/>
-                      </w14:solidFill>
-                    </w14:textFill>
-                  </w:rPr>
-                  <m:t>)</m:t>
-                </m:r>
-                <m:r>
-                  <m:rPr>
-                    <m:sty m:val="bi"/>
-                  </m:rPr>
-                  <w:rPr>
-                    <w:rFonts w:hint="eastAsia" w:ascii="Cambria Math" w:hAnsi="Cambria Math" w:cs="华文中宋"/>
-                    <w:color w:val="ED7D31" w:themeColor="accent2"/>
-                    <w:kern w:val="2"/>
-                    <w:sz w:val="21"/>
-                    <w:szCs w:val="21"/>
-                    <w:vertAlign w:val="baseline"/>
-                    <w:lang w:val="en-US" w:eastAsia="zh-CN" w:bidi="ar-SA"/>
-                    <w14:textFill>
-                      <w14:solidFill>
-                        <w14:schemeClr w14:val="accent2"/>
-                      </w14:solidFill>
-                    </w14:textFill>
-                  </w:rPr>
-                  <m:t>=</m:t>
-                </m:r>
-                <m:func>
-                  <m:funcPr>
-                    <m:ctrlPr>
-                      <w:rPr>
-                        <w:rFonts w:hint="default" w:ascii="Cambria Math" w:hAnsi="Cambria Math" w:cs="华文中宋"/>
-                        <w:b/>
-                        <w:bCs/>
-                        <w:color w:val="ED7D31" w:themeColor="accent2"/>
-                        <w:kern w:val="2"/>
-                        <w:sz w:val="21"/>
-                        <w:szCs w:val="21"/>
-                        <w:vertAlign w:val="baseline"/>
-                        <w:lang w:val="en-US" w:eastAsia="zh-CN" w:bidi="ar-SA"/>
-                        <w14:textFill>
-                          <w14:solidFill>
-                            <w14:schemeClr w14:val="accent2"/>
-                          </w14:solidFill>
-                        </w14:textFill>
-                      </w:rPr>
-                    </m:ctrlPr>
-                  </m:funcPr>
-                  <m:fName>
-                    <m:r>
-                      <m:rPr>
-                        <m:sty m:val="b"/>
-                      </m:rPr>
-                      <w:rPr>
-                        <w:rFonts w:ascii="Cambria Math" w:hAnsi="Cambria Math" w:cs="华文中宋"/>
-                        <w:color w:val="ED7D31" w:themeColor="accent2"/>
-                        <w:kern w:val="2"/>
-                        <w:sz w:val="21"/>
-                        <w:szCs w:val="21"/>
-                        <w:vertAlign w:val="baseline"/>
-                        <w:lang w:val="en-US" w:bidi="ar-SA"/>
-                        <w14:textFill>
-                          <w14:solidFill>
-                            <w14:schemeClr w14:val="accent2"/>
-                          </w14:solidFill>
-                        </w14:textFill>
-                      </w:rPr>
-                      <m:t>log</m:t>
-                    </m:r>
-                    <m:ctrlPr>
-                      <w:rPr>
-                        <w:rFonts w:hint="default" w:ascii="Cambria Math" w:hAnsi="Cambria Math" w:cs="华文中宋"/>
-                        <w:b/>
-                        <w:bCs/>
-                        <w:i/>
-                        <w:color w:val="ED7D31" w:themeColor="accent2"/>
-                        <w:kern w:val="2"/>
-                        <w:sz w:val="21"/>
-                        <w:szCs w:val="21"/>
-                        <w:vertAlign w:val="baseline"/>
-                        <w:lang w:val="en-US" w:eastAsia="zh-CN" w:bidi="ar-SA"/>
-                        <w14:textFill>
-                          <w14:solidFill>
-                            <w14:schemeClr w14:val="accent2"/>
-                          </w14:solidFill>
-                        </w14:textFill>
-                      </w:rPr>
-                    </m:ctrlPr>
-                  </m:fName>
-                  <m:e>
-                    <m:sSup>
-                      <m:sSupPr>
-                        <m:ctrlPr>
-                          <w:rPr>
-                            <w:rFonts w:hint="default" w:ascii="Cambria Math" w:hAnsi="Cambria Math" w:cs="华文中宋"/>
-                            <w:b/>
-                            <w:bCs/>
-                            <w:i/>
-                            <w:color w:val="ED7D31" w:themeColor="accent2"/>
-                            <w:kern w:val="2"/>
-                            <w:sz w:val="21"/>
-                            <w:szCs w:val="21"/>
-                            <w:vertAlign w:val="baseline"/>
-                            <w:lang w:val="en-US" w:eastAsia="zh-CN" w:bidi="ar-SA"/>
-                            <w14:textFill>
-                              <w14:solidFill>
-                                <w14:schemeClr w14:val="accent2"/>
-                              </w14:solidFill>
-                            </w14:textFill>
-                          </w:rPr>
-                        </m:ctrlPr>
-                      </m:sSupPr>
-                      <m:e>
-                        <m:r>
-                          <m:rPr>
-                            <m:sty m:val="bi"/>
-                          </m:rPr>
-                          <w:rPr>
-                            <w:rFonts w:hint="default" w:ascii="Cambria Math" w:hAnsi="Cambria Math" w:cs="华文中宋"/>
-                            <w:color w:val="ED7D31" w:themeColor="accent2"/>
-                            <w:kern w:val="2"/>
-                            <w:sz w:val="21"/>
-                            <w:szCs w:val="21"/>
-                            <w:vertAlign w:val="baseline"/>
-                            <w:lang w:val="en-US" w:eastAsia="zh-CN" w:bidi="ar-SA"/>
-                            <w14:textFill>
-                              <w14:solidFill>
-                                <w14:schemeClr w14:val="accent2"/>
-                              </w14:solidFill>
-                            </w14:textFill>
-                          </w:rPr>
-                          <m:t>(T)</m:t>
-                        </m:r>
-                        <m:ctrlPr>
-                          <w:rPr>
-                            <w:rFonts w:hint="default" w:ascii="Cambria Math" w:hAnsi="Cambria Math" w:cs="华文中宋"/>
-                            <w:b/>
-                            <w:bCs/>
-                            <w:i/>
-                            <w:color w:val="ED7D31" w:themeColor="accent2"/>
-                            <w:kern w:val="2"/>
-                            <w:sz w:val="21"/>
-                            <w:szCs w:val="21"/>
-                            <w:vertAlign w:val="baseline"/>
-                            <w:lang w:val="en-US" w:eastAsia="zh-CN" w:bidi="ar-SA"/>
-                            <w14:textFill>
-                              <w14:solidFill>
-                                <w14:schemeClr w14:val="accent2"/>
-                              </w14:solidFill>
-                            </w14:textFill>
-                          </w:rPr>
-                        </m:ctrlPr>
-                      </m:e>
-                      <m:sup>
-                        <m:r>
-                          <m:rPr>
-                            <m:sty m:val="bi"/>
-                          </m:rPr>
-                          <w:rPr>
-                            <w:rFonts w:hint="default" w:ascii="Cambria Math" w:hAnsi="Cambria Math" w:cs="Cambria Math"/>
-                            <w:color w:val="ED7D31" w:themeColor="accent2"/>
-                            <w:kern w:val="2"/>
-                            <w:sz w:val="21"/>
-                            <w:szCs w:val="21"/>
-                            <w:vertAlign w:val="baseline"/>
-                            <w:lang w:val="en-US" w:eastAsia="zh-CN" w:bidi="ar-SA"/>
-                            <w14:textFill>
-                              <w14:solidFill>
-                                <w14:schemeClr w14:val="accent2"/>
-                              </w14:solidFill>
-                            </w14:textFill>
-                          </w:rPr>
-                          <m:t>∨</m:t>
-                        </m:r>
-                        <m:ctrlPr>
-                          <w:rPr>
-                            <w:rFonts w:hint="default" w:ascii="Cambria Math" w:hAnsi="Cambria Math" w:cs="华文中宋"/>
-                            <w:b/>
-                            <w:bCs/>
-                            <w:i/>
-                            <w:color w:val="ED7D31" w:themeColor="accent2"/>
-                            <w:kern w:val="2"/>
-                            <w:sz w:val="21"/>
-                            <w:szCs w:val="21"/>
-                            <w:vertAlign w:val="baseline"/>
-                            <w:lang w:val="en-US" w:eastAsia="zh-CN" w:bidi="ar-SA"/>
-                            <w14:textFill>
-                              <w14:solidFill>
-                                <w14:schemeClr w14:val="accent2"/>
-                              </w14:solidFill>
-                            </w14:textFill>
-                          </w:rPr>
-                        </m:ctrlPr>
-                      </m:sup>
-                    </m:sSup>
-                    <m:ctrlPr>
-                      <w:rPr>
-                        <w:rFonts w:hint="default" w:ascii="Cambria Math" w:hAnsi="Cambria Math" w:cs="华文中宋"/>
-                        <w:b/>
-                        <w:bCs/>
-                        <w:i/>
-                        <w:color w:val="ED7D31" w:themeColor="accent2"/>
-                        <w:kern w:val="2"/>
-                        <w:sz w:val="21"/>
-                        <w:szCs w:val="21"/>
-                        <w:vertAlign w:val="baseline"/>
-                        <w:lang w:val="en-US" w:eastAsia="zh-CN" w:bidi="ar-SA"/>
-                        <w14:textFill>
-                          <w14:solidFill>
-                            <w14:schemeClr w14:val="accent2"/>
-                          </w14:solidFill>
-                        </w14:textFill>
-                      </w:rPr>
-                    </m:ctrlPr>
-                  </m:e>
-                </m:func>
               </m:oMath>
             </m:oMathPara>
-            <w:bookmarkStart w:id="0" w:name="_GoBack"/>
-            <w:bookmarkEnd w:id="0"/>
           </w:p>
         </w:tc>
       </w:tr>
@@ -8412,10 +8111,11 @@
                         </m:ctrlPr>
                       </m:sup>
                       <m:e>
-                        <m:sSubSup>
-                          <m:sSubSupPr>
+                        <m:d>
+                          <m:dPr>
+                            <m:begChr m:val="‖"/>
+                            <m:endChr m:val="‖"/>
                             <m:ctrlPr>
-                              <m:rPr/>
                               <w:rPr>
                                 <w:rFonts w:hint="default" w:ascii="Cambria Math" w:hAnsi="Cambria Math" w:cs="华文中宋"/>
                                 <w:b/>
@@ -8434,14 +8134,19 @@
                                 </w14:textFill>
                               </w:rPr>
                             </m:ctrlPr>
-                          </m:sSubSupPr>
+                          </m:dPr>
                           <m:e>
-                            <m:d>
-                              <m:dPr>
-                                <m:begChr m:val="‖"/>
-                                <m:endChr m:val="‖"/>
+                            <m:m>
+                              <m:mPr>
+                                <m:mcs>
+                                  <m:mc>
+                                    <m:mcPr>
+                                      <m:count m:val="1"/>
+                                      <m:mcJc m:val="center"/>
+                                    </m:mcPr>
+                                  </m:mc>
+                                </m:mcs>
                                 <m:ctrlPr>
-                                  <m:rPr/>
                                   <w:rPr>
                                     <w:rFonts w:hint="default" w:ascii="Cambria Math" w:hAnsi="Cambria Math" w:cs="华文中宋"/>
                                     <w:b/>
@@ -8460,40 +8165,51 @@
                                     </w14:textFill>
                                   </w:rPr>
                                 </m:ctrlPr>
-                              </m:dPr>
-                              <m:e>
-                                <m:m>
-                                  <m:mPr>
-                                    <m:mcs>
-                                      <m:mc>
-                                        <m:mcPr>
-                                          <m:count m:val="1"/>
-                                          <m:mcJc m:val="center"/>
-                                        </m:mcPr>
-                                      </m:mc>
-                                    </m:mcs>
-                                    <m:ctrlPr>
-                                      <m:rPr/>
-                                      <w:rPr>
-                                        <w:rFonts w:hint="default" w:ascii="Cambria Math" w:hAnsi="Cambria Math" w:cs="华文中宋"/>
-                                        <w:b/>
-                                        <w:bCs/>
-                                        <w:i/>
-                                        <w:color w:val="ED7D31" w:themeColor="accent2"/>
-                                        <w:kern w:val="2"/>
-                                        <w:sz w:val="21"/>
-                                        <w:szCs w:val="21"/>
-                                        <w:vertAlign w:val="baseline"/>
-                                        <w:lang w:val="en-US" w:eastAsia="zh-CN" w:bidi="ar-SA"/>
-                                        <w14:textFill>
-                                          <w14:solidFill>
-                                            <w14:schemeClr w14:val="accent2"/>
-                                          </w14:solidFill>
-                                        </w14:textFill>
-                                      </w:rPr>
-                                    </m:ctrlPr>
-                                  </m:mPr>
-                                  <m:mr>
+                              </m:mPr>
+                              <m:mr>
+                                <m:e>
+                                  <m:r>
+                                    <m:rPr>
+                                      <m:sty m:val="bi"/>
+                                    </m:rPr>
+                                    <w:rPr>
+                                      <w:rFonts w:hint="default" w:ascii="Cambria Math" w:hAnsi="Cambria Math" w:cs="华文中宋"/>
+                                      <w:color w:val="ED7D31" w:themeColor="accent2"/>
+                                      <w:kern w:val="2"/>
+                                      <w:sz w:val="21"/>
+                                      <w:szCs w:val="21"/>
+                                      <w:vertAlign w:val="baseline"/>
+                                      <w:lang w:val="en-US" w:eastAsia="zh-CN" w:bidi="ar-SA"/>
+                                      <w14:textFill>
+                                        <w14:solidFill>
+                                          <w14:schemeClr w14:val="accent2"/>
+                                        </w14:solidFill>
+                                      </w14:textFill>
+                                    </w:rPr>
+                                    <m:t>f(</m:t>
+                                  </m:r>
+                                  <m:sSubSup>
+                                    <m:sSubSupPr>
+                                      <m:ctrlPr>
+                                        <w:rPr>
+                                          <w:rFonts w:hint="default" w:ascii="Cambria Math" w:hAnsi="Cambria Math" w:cs="华文中宋"/>
+                                          <w:b/>
+                                          <w:bCs/>
+                                          <w:i/>
+                                          <w:color w:val="ED7D31" w:themeColor="accent2"/>
+                                          <w:kern w:val="2"/>
+                                          <w:sz w:val="21"/>
+                                          <w:szCs w:val="21"/>
+                                          <w:vertAlign w:val="baseline"/>
+                                          <w:lang w:val="en-US" w:eastAsia="zh-CN" w:bidi="ar-SA"/>
+                                          <w14:textFill>
+                                            <w14:solidFill>
+                                              <w14:schemeClr w14:val="accent2"/>
+                                            </w14:solidFill>
+                                          </w14:textFill>
+                                        </w:rPr>
+                                      </m:ctrlPr>
+                                    </m:sSubSupPr>
                                     <m:e>
                                       <m:r>
                                         <m:rPr>
@@ -8513,321 +8229,9 @@
                                             </w14:solidFill>
                                           </w14:textFill>
                                         </w:rPr>
-                                        <m:t>f(</m:t>
-                                      </m:r>
-                                      <m:sSubSup>
-                                        <m:sSubSupPr>
-                                          <m:ctrlPr>
-                                            <w:rPr>
-                                              <w:rFonts w:hint="default" w:ascii="Cambria Math" w:hAnsi="Cambria Math" w:cs="华文中宋"/>
-                                              <w:b/>
-                                              <w:bCs/>
-                                              <w:i/>
-                                              <w:color w:val="ED7D31" w:themeColor="accent2"/>
-                                              <w:kern w:val="2"/>
-                                              <w:sz w:val="21"/>
-                                              <w:szCs w:val="21"/>
-                                              <w:vertAlign w:val="baseline"/>
-                                              <w:lang w:val="en-US" w:eastAsia="zh-CN" w:bidi="ar-SA"/>
-                                              <w14:textFill>
-                                                <w14:solidFill>
-                                                  <w14:schemeClr w14:val="accent2"/>
-                                                </w14:solidFill>
-                                              </w14:textFill>
-                                            </w:rPr>
-                                          </m:ctrlPr>
-                                        </m:sSubSupPr>
-                                        <m:e>
-                                          <m:r>
-                                            <m:rPr>
-                                              <m:sty m:val="bi"/>
-                                            </m:rPr>
-                                            <w:rPr>
-                                              <w:rFonts w:hint="default" w:ascii="Cambria Math" w:hAnsi="Cambria Math" w:cs="华文中宋"/>
-                                              <w:color w:val="ED7D31" w:themeColor="accent2"/>
-                                              <w:kern w:val="2"/>
-                                              <w:sz w:val="21"/>
-                                              <w:szCs w:val="21"/>
-                                              <w:vertAlign w:val="baseline"/>
-                                              <w:lang w:val="en-US" w:eastAsia="zh-CN" w:bidi="ar-SA"/>
-                                              <w14:textFill>
-                                                <w14:solidFill>
-                                                  <w14:schemeClr w14:val="accent2"/>
-                                                </w14:solidFill>
-                                              </w14:textFill>
-                                            </w:rPr>
-                                            <m:t>T</m:t>
-                                          </m:r>
-                                          <m:ctrlPr>
-                                            <w:rPr>
-                                              <w:rFonts w:hint="default" w:ascii="Cambria Math" w:hAnsi="Cambria Math" w:cs="华文中宋"/>
-                                              <w:b/>
-                                              <w:bCs/>
-                                              <w:i/>
-                                              <w:color w:val="ED7D31" w:themeColor="accent2"/>
-                                              <w:kern w:val="2"/>
-                                              <w:sz w:val="21"/>
-                                              <w:szCs w:val="21"/>
-                                              <w:vertAlign w:val="baseline"/>
-                                              <w:lang w:val="en-US" w:eastAsia="zh-CN" w:bidi="ar-SA"/>
-                                              <w14:textFill>
-                                                <w14:solidFill>
-                                                  <w14:schemeClr w14:val="accent2"/>
-                                                </w14:solidFill>
-                                              </w14:textFill>
-                                            </w:rPr>
-                                          </m:ctrlPr>
-                                        </m:e>
-                                        <m:sub>
-                                          <m:r>
-                                            <m:rPr>
-                                              <m:sty m:val="b"/>
-                                            </m:rPr>
-                                            <w:rPr>
-                                              <w:rFonts w:hint="default" w:ascii="Cambria Math" w:hAnsi="Cambria Math" w:cs="华文中宋"/>
-                                              <w:color w:val="ED7D31" w:themeColor="accent2"/>
-                                              <w:kern w:val="2"/>
-                                              <w:sz w:val="21"/>
-                                              <w:szCs w:val="21"/>
-                                              <w:vertAlign w:val="baseline"/>
-                                              <w:lang w:val="en-US" w:eastAsia="zh-CN" w:bidi="ar-SA"/>
-                                              <w14:textFill>
-                                                <w14:solidFill>
-                                                  <w14:schemeClr w14:val="accent2"/>
-                                                </w14:solidFill>
-                                              </w14:textFill>
-                                            </w:rPr>
-                                            <m:t>gt</m:t>
-                                          </m:r>
-                                          <m:r>
-                                            <m:rPr>
-                                              <m:sty m:val="bi"/>
-                                            </m:rPr>
-                                            <w:rPr>
-                                              <w:rFonts w:hint="default" w:ascii="Cambria Math" w:hAnsi="Cambria Math" w:cs="华文中宋"/>
-                                              <w:color w:val="ED7D31" w:themeColor="accent2"/>
-                                              <w:kern w:val="2"/>
-                                              <w:sz w:val="21"/>
-                                              <w:szCs w:val="21"/>
-                                              <w:vertAlign w:val="baseline"/>
-                                              <w:lang w:val="en-US" w:eastAsia="zh-CN" w:bidi="ar-SA"/>
-                                              <w14:textFill>
-                                                <w14:solidFill>
-                                                  <w14:schemeClr w14:val="accent2"/>
-                                                </w14:solidFill>
-                                              </w14:textFill>
-                                            </w:rPr>
-                                            <m:t>,i</m:t>
-                                          </m:r>
-                                          <m:ctrlPr>
-                                            <w:rPr>
-                                              <w:rFonts w:hint="default" w:ascii="Cambria Math" w:hAnsi="Cambria Math" w:cs="华文中宋"/>
-                                              <w:b/>
-                                              <w:bCs/>
-                                              <w:i/>
-                                              <w:color w:val="ED7D31" w:themeColor="accent2"/>
-                                              <w:kern w:val="2"/>
-                                              <w:sz w:val="21"/>
-                                              <w:szCs w:val="21"/>
-                                              <w:vertAlign w:val="baseline"/>
-                                              <w:lang w:val="en-US" w:eastAsia="zh-CN" w:bidi="ar-SA"/>
-                                              <w14:textFill>
-                                                <w14:solidFill>
-                                                  <w14:schemeClr w14:val="accent2"/>
-                                                </w14:solidFill>
-                                              </w14:textFill>
-                                            </w:rPr>
-                                          </m:ctrlPr>
-                                        </m:sub>
-                                        <m:sup>
-                                          <m:r>
-                                            <m:rPr>
-                                              <m:sty m:val="bi"/>
-                                            </m:rPr>
-                                            <w:rPr>
-                                              <w:rFonts w:hint="default" w:ascii="Cambria Math" w:hAnsi="Cambria Math" w:cs="华文中宋"/>
-                                              <w:color w:val="ED7D31" w:themeColor="accent2"/>
-                                              <w:kern w:val="2"/>
-                                              <w:sz w:val="21"/>
-                                              <w:szCs w:val="21"/>
-                                              <w:vertAlign w:val="baseline"/>
-                                              <w:lang w:val="en-US" w:eastAsia="zh-CN" w:bidi="ar-SA"/>
-                                              <w14:textFill>
-                                                <w14:solidFill>
-                                                  <w14:schemeClr w14:val="accent2"/>
-                                                </w14:solidFill>
-                                              </w14:textFill>
-                                            </w:rPr>
-                                            <m:t>−1</m:t>
-                                          </m:r>
-                                          <m:ctrlPr>
-                                            <w:rPr>
-                                              <w:rFonts w:hint="default" w:ascii="Cambria Math" w:hAnsi="Cambria Math" w:cs="华文中宋"/>
-                                              <w:b/>
-                                              <w:bCs/>
-                                              <w:i/>
-                                              <w:color w:val="ED7D31" w:themeColor="accent2"/>
-                                              <w:kern w:val="2"/>
-                                              <w:sz w:val="21"/>
-                                              <w:szCs w:val="21"/>
-                                              <w:vertAlign w:val="baseline"/>
-                                              <w:lang w:val="en-US" w:eastAsia="zh-CN" w:bidi="ar-SA"/>
-                                              <w14:textFill>
-                                                <w14:solidFill>
-                                                  <w14:schemeClr w14:val="accent2"/>
-                                                </w14:solidFill>
-                                              </w14:textFill>
-                                            </w:rPr>
-                                          </m:ctrlPr>
-                                        </m:sup>
-                                      </m:sSubSup>
-                                      <m:sSub>
-                                        <m:sSubPr>
-                                          <m:ctrlPr>
-                                            <w:rPr>
-                                              <w:rFonts w:hint="default" w:ascii="Cambria Math" w:hAnsi="Cambria Math" w:cs="华文中宋"/>
-                                              <w:b/>
-                                              <w:bCs/>
-                                              <w:i/>
-                                              <w:color w:val="ED7D31" w:themeColor="accent2"/>
-                                              <w:kern w:val="2"/>
-                                              <w:sz w:val="21"/>
-                                              <w:szCs w:val="21"/>
-                                              <w:vertAlign w:val="baseline"/>
-                                              <w:lang w:val="en-US" w:eastAsia="zh-CN" w:bidi="ar-SA"/>
-                                              <w14:textFill>
-                                                <w14:solidFill>
-                                                  <w14:schemeClr w14:val="accent2"/>
-                                                </w14:solidFill>
-                                              </w14:textFill>
-                                            </w:rPr>
-                                          </m:ctrlPr>
-                                        </m:sSubPr>
-                                        <m:e>
-                                          <m:r>
-                                            <m:rPr>
-                                              <m:sty m:val="bi"/>
-                                            </m:rPr>
-                                            <w:rPr>
-                                              <w:rFonts w:hint="default" w:ascii="Cambria Math" w:hAnsi="Cambria Math" w:cs="华文中宋"/>
-                                              <w:color w:val="ED7D31" w:themeColor="accent2"/>
-                                              <w:kern w:val="2"/>
-                                              <w:sz w:val="21"/>
-                                              <w:szCs w:val="21"/>
-                                              <w:vertAlign w:val="baseline"/>
-                                              <w:lang w:val="en-US" w:eastAsia="zh-CN" w:bidi="ar-SA"/>
-                                              <w14:textFill>
-                                                <w14:solidFill>
-                                                  <w14:schemeClr w14:val="accent2"/>
-                                                </w14:solidFill>
-                                              </w14:textFill>
-                                            </w:rPr>
-                                            <m:t>T</m:t>
-                                          </m:r>
-                                          <m:ctrlPr>
-                                            <w:rPr>
-                                              <w:rFonts w:hint="default" w:ascii="Cambria Math" w:hAnsi="Cambria Math" w:cs="华文中宋"/>
-                                              <w:b/>
-                                              <w:bCs/>
-                                              <w:i/>
-                                              <w:color w:val="ED7D31" w:themeColor="accent2"/>
-                                              <w:kern w:val="2"/>
-                                              <w:sz w:val="21"/>
-                                              <w:szCs w:val="21"/>
-                                              <w:vertAlign w:val="baseline"/>
-                                              <w:lang w:val="en-US" w:eastAsia="zh-CN" w:bidi="ar-SA"/>
-                                              <w14:textFill>
-                                                <w14:solidFill>
-                                                  <w14:schemeClr w14:val="accent2"/>
-                                                </w14:solidFill>
-                                              </w14:textFill>
-                                            </w:rPr>
-                                          </m:ctrlPr>
-                                        </m:e>
-                                        <m:sub>
-                                          <m:r>
-                                            <m:rPr>
-                                              <m:sty m:val="b"/>
-                                            </m:rPr>
-                                            <w:rPr>
-                                              <w:rFonts w:hint="default" w:ascii="Cambria Math" w:hAnsi="Cambria Math" w:cs="华文中宋"/>
-                                              <w:color w:val="ED7D31" w:themeColor="accent2"/>
-                                              <w:kern w:val="2"/>
-                                              <w:sz w:val="21"/>
-                                              <w:szCs w:val="21"/>
-                                              <w:vertAlign w:val="baseline"/>
-                                              <w:lang w:val="en-US" w:eastAsia="zh-CN" w:bidi="ar-SA"/>
-                                              <w14:textFill>
-                                                <w14:solidFill>
-                                                  <w14:schemeClr w14:val="accent2"/>
-                                                </w14:solidFill>
-                                              </w14:textFill>
-                                            </w:rPr>
-                                            <m:t>esti</m:t>
-                                          </m:r>
-                                          <m:r>
-                                            <m:rPr>
-                                              <m:sty m:val="bi"/>
-                                            </m:rPr>
-                                            <w:rPr>
-                                              <w:rFonts w:hint="default" w:ascii="Cambria Math" w:hAnsi="Cambria Math" w:cs="华文中宋"/>
-                                              <w:color w:val="ED7D31" w:themeColor="accent2"/>
-                                              <w:kern w:val="2"/>
-                                              <w:sz w:val="21"/>
-                                              <w:szCs w:val="21"/>
-                                              <w:vertAlign w:val="baseline"/>
-                                              <w:lang w:val="en-US" w:eastAsia="zh-CN" w:bidi="ar-SA"/>
-                                              <w14:textFill>
-                                                <w14:solidFill>
-                                                  <w14:schemeClr w14:val="accent2"/>
-                                                </w14:solidFill>
-                                              </w14:textFill>
-                                            </w:rPr>
-                                            <m:t>,i</m:t>
-                                          </m:r>
-                                          <m:ctrlPr>
-                                            <w:rPr>
-                                              <w:rFonts w:hint="default" w:ascii="Cambria Math" w:hAnsi="Cambria Math" w:cs="华文中宋"/>
-                                              <w:b/>
-                                              <w:bCs/>
-                                              <w:i/>
-                                              <w:color w:val="ED7D31" w:themeColor="accent2"/>
-                                              <w:kern w:val="2"/>
-                                              <w:sz w:val="21"/>
-                                              <w:szCs w:val="21"/>
-                                              <w:vertAlign w:val="baseline"/>
-                                              <w:lang w:val="en-US" w:eastAsia="zh-CN" w:bidi="ar-SA"/>
-                                              <w14:textFill>
-                                                <w14:solidFill>
-                                                  <w14:schemeClr w14:val="accent2"/>
-                                                </w14:solidFill>
-                                              </w14:textFill>
-                                            </w:rPr>
-                                          </m:ctrlPr>
-                                        </m:sub>
-                                      </m:sSub>
-                                      <m:r>
-                                        <m:rPr>
-                                          <m:sty m:val="b"/>
-                                        </m:rPr>
-                                        <w:rPr>
-                                          <w:rFonts w:hint="default" w:ascii="Cambria Math" w:hAnsi="Cambria Math" w:cs="华文中宋"/>
-                                          <w:color w:val="ED7D31" w:themeColor="accent2"/>
-                                          <w:kern w:val="2"/>
-                                          <w:sz w:val="21"/>
-                                          <w:szCs w:val="21"/>
-                                          <w:vertAlign w:val="baseline"/>
-                                          <w:lang w:val="en-US" w:eastAsia="zh-CN" w:bidi="ar-SA"/>
-                                          <w14:textFill>
-                                            <w14:solidFill>
-                                              <w14:schemeClr w14:val="accent2"/>
-                                            </w14:solidFill>
-                                          </w14:textFill>
-                                        </w:rPr>
-                                        <m:t>)</m:t>
+                                        <m:t>T</m:t>
                                       </m:r>
                                       <m:ctrlPr>
-                                        <m:rPr/>
                                         <w:rPr>
                                           <w:rFonts w:hint="default" w:ascii="Cambria Math" w:hAnsi="Cambria Math" w:cs="华文中宋"/>
                                           <w:b/>
@@ -8847,32 +8251,277 @@
                                         </w:rPr>
                                       </m:ctrlPr>
                                     </m:e>
-                                  </m:mr>
-                                </m:m>
-                                <m:ctrlPr>
-                                  <m:rPr/>
-                                  <w:rPr>
-                                    <w:rFonts w:hint="default" w:ascii="Cambria Math" w:hAnsi="Cambria Math" w:cs="华文中宋"/>
-                                    <w:b/>
-                                    <w:bCs/>
-                                    <w:i/>
-                                    <w:color w:val="ED7D31" w:themeColor="accent2"/>
-                                    <w:kern w:val="2"/>
-                                    <w:sz w:val="21"/>
-                                    <w:szCs w:val="21"/>
-                                    <w:vertAlign w:val="baseline"/>
-                                    <w:lang w:val="en-US" w:eastAsia="zh-CN" w:bidi="ar-SA"/>
-                                    <w14:textFill>
-                                      <w14:solidFill>
-                                        <w14:schemeClr w14:val="accent2"/>
-                                      </w14:solidFill>
-                                    </w14:textFill>
-                                  </w:rPr>
-                                </m:ctrlPr>
-                              </m:e>
-                            </m:d>
+                                    <m:sub>
+                                      <m:r>
+                                        <m:rPr>
+                                          <m:sty m:val="b"/>
+                                        </m:rPr>
+                                        <w:rPr>
+                                          <w:rFonts w:hint="default" w:ascii="Cambria Math" w:hAnsi="Cambria Math" w:cs="华文中宋"/>
+                                          <w:color w:val="ED7D31" w:themeColor="accent2"/>
+                                          <w:kern w:val="2"/>
+                                          <w:sz w:val="21"/>
+                                          <w:szCs w:val="21"/>
+                                          <w:vertAlign w:val="baseline"/>
+                                          <w:lang w:val="en-US" w:eastAsia="zh-CN" w:bidi="ar-SA"/>
+                                          <w14:textFill>
+                                            <w14:solidFill>
+                                              <w14:schemeClr w14:val="accent2"/>
+                                            </w14:solidFill>
+                                          </w14:textFill>
+                                        </w:rPr>
+                                        <m:t>gt</m:t>
+                                      </m:r>
+                                      <m:r>
+                                        <m:rPr>
+                                          <m:sty m:val="bi"/>
+                                        </m:rPr>
+                                        <w:rPr>
+                                          <w:rFonts w:hint="default" w:ascii="Cambria Math" w:hAnsi="Cambria Math" w:cs="华文中宋"/>
+                                          <w:color w:val="ED7D31" w:themeColor="accent2"/>
+                                          <w:kern w:val="2"/>
+                                          <w:sz w:val="21"/>
+                                          <w:szCs w:val="21"/>
+                                          <w:vertAlign w:val="baseline"/>
+                                          <w:lang w:val="en-US" w:eastAsia="zh-CN" w:bidi="ar-SA"/>
+                                          <w14:textFill>
+                                            <w14:solidFill>
+                                              <w14:schemeClr w14:val="accent2"/>
+                                            </w14:solidFill>
+                                          </w14:textFill>
+                                        </w:rPr>
+                                        <m:t>,i</m:t>
+                                      </m:r>
+                                      <m:ctrlPr>
+                                        <w:rPr>
+                                          <w:rFonts w:hint="default" w:ascii="Cambria Math" w:hAnsi="Cambria Math" w:cs="华文中宋"/>
+                                          <w:b/>
+                                          <w:bCs/>
+                                          <w:i/>
+                                          <w:color w:val="ED7D31" w:themeColor="accent2"/>
+                                          <w:kern w:val="2"/>
+                                          <w:sz w:val="21"/>
+                                          <w:szCs w:val="21"/>
+                                          <w:vertAlign w:val="baseline"/>
+                                          <w:lang w:val="en-US" w:eastAsia="zh-CN" w:bidi="ar-SA"/>
+                                          <w14:textFill>
+                                            <w14:solidFill>
+                                              <w14:schemeClr w14:val="accent2"/>
+                                            </w14:solidFill>
+                                          </w14:textFill>
+                                        </w:rPr>
+                                      </m:ctrlPr>
+                                    </m:sub>
+                                    <m:sup>
+                                      <m:r>
+                                        <m:rPr>
+                                          <m:sty m:val="bi"/>
+                                        </m:rPr>
+                                        <w:rPr>
+                                          <w:rFonts w:hint="default" w:ascii="Cambria Math" w:hAnsi="Cambria Math" w:cs="华文中宋"/>
+                                          <w:color w:val="ED7D31" w:themeColor="accent2"/>
+                                          <w:kern w:val="2"/>
+                                          <w:sz w:val="21"/>
+                                          <w:szCs w:val="21"/>
+                                          <w:vertAlign w:val="baseline"/>
+                                          <w:lang w:val="en-US" w:eastAsia="zh-CN" w:bidi="ar-SA"/>
+                                          <w14:textFill>
+                                            <w14:solidFill>
+                                              <w14:schemeClr w14:val="accent2"/>
+                                            </w14:solidFill>
+                                          </w14:textFill>
+                                        </w:rPr>
+                                        <m:t>−1</m:t>
+                                      </m:r>
+                                      <m:ctrlPr>
+                                        <w:rPr>
+                                          <w:rFonts w:hint="default" w:ascii="Cambria Math" w:hAnsi="Cambria Math" w:cs="华文中宋"/>
+                                          <w:b/>
+                                          <w:bCs/>
+                                          <w:i/>
+                                          <w:color w:val="ED7D31" w:themeColor="accent2"/>
+                                          <w:kern w:val="2"/>
+                                          <w:sz w:val="21"/>
+                                          <w:szCs w:val="21"/>
+                                          <w:vertAlign w:val="baseline"/>
+                                          <w:lang w:val="en-US" w:eastAsia="zh-CN" w:bidi="ar-SA"/>
+                                          <w14:textFill>
+                                            <w14:solidFill>
+                                              <w14:schemeClr w14:val="accent2"/>
+                                            </w14:solidFill>
+                                          </w14:textFill>
+                                        </w:rPr>
+                                      </m:ctrlPr>
+                                    </m:sup>
+                                  </m:sSubSup>
+                                  <m:sSub>
+                                    <m:sSubPr>
+                                      <m:ctrlPr>
+                                        <w:rPr>
+                                          <w:rFonts w:hint="default" w:ascii="Cambria Math" w:hAnsi="Cambria Math" w:cs="华文中宋"/>
+                                          <w:b/>
+                                          <w:bCs/>
+                                          <w:i/>
+                                          <w:color w:val="ED7D31" w:themeColor="accent2"/>
+                                          <w:kern w:val="2"/>
+                                          <w:sz w:val="21"/>
+                                          <w:szCs w:val="21"/>
+                                          <w:vertAlign w:val="baseline"/>
+                                          <w:lang w:val="en-US" w:eastAsia="zh-CN" w:bidi="ar-SA"/>
+                                          <w14:textFill>
+                                            <w14:solidFill>
+                                              <w14:schemeClr w14:val="accent2"/>
+                                            </w14:solidFill>
+                                          </w14:textFill>
+                                        </w:rPr>
+                                      </m:ctrlPr>
+                                    </m:sSubPr>
+                                    <m:e>
+                                      <m:r>
+                                        <m:rPr>
+                                          <m:sty m:val="bi"/>
+                                        </m:rPr>
+                                        <w:rPr>
+                                          <w:rFonts w:hint="default" w:ascii="Cambria Math" w:hAnsi="Cambria Math" w:cs="华文中宋"/>
+                                          <w:color w:val="ED7D31" w:themeColor="accent2"/>
+                                          <w:kern w:val="2"/>
+                                          <w:sz w:val="21"/>
+                                          <w:szCs w:val="21"/>
+                                          <w:vertAlign w:val="baseline"/>
+                                          <w:lang w:val="en-US" w:eastAsia="zh-CN" w:bidi="ar-SA"/>
+                                          <w14:textFill>
+                                            <w14:solidFill>
+                                              <w14:schemeClr w14:val="accent2"/>
+                                            </w14:solidFill>
+                                          </w14:textFill>
+                                        </w:rPr>
+                                        <m:t>T</m:t>
+                                      </m:r>
+                                      <m:ctrlPr>
+                                        <w:rPr>
+                                          <w:rFonts w:hint="default" w:ascii="Cambria Math" w:hAnsi="Cambria Math" w:cs="华文中宋"/>
+                                          <w:b/>
+                                          <w:bCs/>
+                                          <w:i/>
+                                          <w:color w:val="ED7D31" w:themeColor="accent2"/>
+                                          <w:kern w:val="2"/>
+                                          <w:sz w:val="21"/>
+                                          <w:szCs w:val="21"/>
+                                          <w:vertAlign w:val="baseline"/>
+                                          <w:lang w:val="en-US" w:eastAsia="zh-CN" w:bidi="ar-SA"/>
+                                          <w14:textFill>
+                                            <w14:solidFill>
+                                              <w14:schemeClr w14:val="accent2"/>
+                                            </w14:solidFill>
+                                          </w14:textFill>
+                                        </w:rPr>
+                                      </m:ctrlPr>
+                                    </m:e>
+                                    <m:sub>
+                                      <m:r>
+                                        <m:rPr>
+                                          <m:sty m:val="b"/>
+                                        </m:rPr>
+                                        <w:rPr>
+                                          <w:rFonts w:hint="default" w:ascii="Cambria Math" w:hAnsi="Cambria Math" w:cs="华文中宋"/>
+                                          <w:color w:val="ED7D31" w:themeColor="accent2"/>
+                                          <w:kern w:val="2"/>
+                                          <w:sz w:val="21"/>
+                                          <w:szCs w:val="21"/>
+                                          <w:vertAlign w:val="baseline"/>
+                                          <w:lang w:val="en-US" w:eastAsia="zh-CN" w:bidi="ar-SA"/>
+                                          <w14:textFill>
+                                            <w14:solidFill>
+                                              <w14:schemeClr w14:val="accent2"/>
+                                            </w14:solidFill>
+                                          </w14:textFill>
+                                        </w:rPr>
+                                        <m:t>esti</m:t>
+                                      </m:r>
+                                      <m:r>
+                                        <m:rPr>
+                                          <m:sty m:val="bi"/>
+                                        </m:rPr>
+                                        <w:rPr>
+                                          <w:rFonts w:hint="default" w:ascii="Cambria Math" w:hAnsi="Cambria Math" w:cs="华文中宋"/>
+                                          <w:color w:val="ED7D31" w:themeColor="accent2"/>
+                                          <w:kern w:val="2"/>
+                                          <w:sz w:val="21"/>
+                                          <w:szCs w:val="21"/>
+                                          <w:vertAlign w:val="baseline"/>
+                                          <w:lang w:val="en-US" w:eastAsia="zh-CN" w:bidi="ar-SA"/>
+                                          <w14:textFill>
+                                            <w14:solidFill>
+                                              <w14:schemeClr w14:val="accent2"/>
+                                            </w14:solidFill>
+                                          </w14:textFill>
+                                        </w:rPr>
+                                        <m:t>,i</m:t>
+                                      </m:r>
+                                      <m:ctrlPr>
+                                        <w:rPr>
+                                          <w:rFonts w:hint="default" w:ascii="Cambria Math" w:hAnsi="Cambria Math" w:cs="华文中宋"/>
+                                          <w:b/>
+                                          <w:bCs/>
+                                          <w:i/>
+                                          <w:color w:val="ED7D31" w:themeColor="accent2"/>
+                                          <w:kern w:val="2"/>
+                                          <w:sz w:val="21"/>
+                                          <w:szCs w:val="21"/>
+                                          <w:vertAlign w:val="baseline"/>
+                                          <w:lang w:val="en-US" w:eastAsia="zh-CN" w:bidi="ar-SA"/>
+                                          <w14:textFill>
+                                            <w14:solidFill>
+                                              <w14:schemeClr w14:val="accent2"/>
+                                            </w14:solidFill>
+                                          </w14:textFill>
+                                        </w:rPr>
+                                      </m:ctrlPr>
+                                    </m:sub>
+                                  </m:sSub>
+                                  <m:r>
+                                    <m:rPr>
+                                      <m:sty m:val="b"/>
+                                    </m:rPr>
+                                    <w:rPr>
+                                      <w:rFonts w:hint="default" w:ascii="Cambria Math" w:hAnsi="Cambria Math" w:cs="华文中宋"/>
+                                      <w:color w:val="ED7D31" w:themeColor="accent2"/>
+                                      <w:kern w:val="2"/>
+                                      <w:sz w:val="21"/>
+                                      <w:szCs w:val="21"/>
+                                      <w:vertAlign w:val="baseline"/>
+                                      <w:lang w:val="en-US" w:eastAsia="zh-CN" w:bidi="ar-SA"/>
+                                      <w14:textFill>
+                                        <w14:solidFill>
+                                          <w14:schemeClr w14:val="accent2"/>
+                                        </w14:solidFill>
+                                      </w14:textFill>
+                                    </w:rPr>
+                                    <m:t>)</m:t>
+                                  </m:r>
+                                  <m:ctrlPr>
+                                    <w:rPr>
+                                      <w:rFonts w:hint="default" w:ascii="Cambria Math" w:hAnsi="Cambria Math" w:cs="华文中宋"/>
+                                      <w:b/>
+                                      <w:bCs/>
+                                      <w:i/>
+                                      <w:color w:val="ED7D31" w:themeColor="accent2"/>
+                                      <w:kern w:val="2"/>
+                                      <w:sz w:val="21"/>
+                                      <w:szCs w:val="21"/>
+                                      <w:vertAlign w:val="baseline"/>
+                                      <w:lang w:val="en-US" w:eastAsia="zh-CN" w:bidi="ar-SA"/>
+                                      <w14:textFill>
+                                        <w14:solidFill>
+                                          <w14:schemeClr w14:val="accent2"/>
+                                        </w14:solidFill>
+                                      </w14:textFill>
+                                    </w:rPr>
+                                  </m:ctrlPr>
+                                </m:e>
+                              </m:mr>
+                            </m:m>
                             <m:ctrlPr>
-                              <m:rPr/>
                               <w:rPr>
                                 <w:rFonts w:hint="default" w:ascii="Cambria Math" w:hAnsi="Cambria Math" w:cs="华文中宋"/>
                                 <w:b/>
@@ -8892,91 +8541,7 @@
                               </w:rPr>
                             </m:ctrlPr>
                           </m:e>
-                          <m:sub>
-                            <m:r>
-                              <m:rPr>
-                                <m:sty m:val="bi"/>
-                              </m:rPr>
-                              <w:rPr>
-                                <w:rFonts w:hint="default" w:ascii="Cambria Math" w:hAnsi="Cambria Math" w:cs="华文中宋"/>
-                                <w:color w:val="ED7D31" w:themeColor="accent2"/>
-                                <w:kern w:val="2"/>
-                                <w:sz w:val="21"/>
-                                <w:szCs w:val="21"/>
-                                <w:vertAlign w:val="baseline"/>
-                                <w:lang w:val="en-US" w:eastAsia="zh-CN" w:bidi="ar-SA"/>
-                                <w14:textFill>
-                                  <w14:solidFill>
-                                    <w14:schemeClr w14:val="accent2"/>
-                                  </w14:solidFill>
-                                </w14:textFill>
-                              </w:rPr>
-                              <m:t>2</m:t>
-                            </m:r>
-                            <m:ctrlPr>
-                              <m:rPr/>
-                              <w:rPr>
-                                <w:rFonts w:hint="default" w:ascii="Cambria Math" w:hAnsi="Cambria Math" w:cs="华文中宋"/>
-                                <w:b/>
-                                <w:bCs/>
-                                <w:i/>
-                                <w:color w:val="ED7D31" w:themeColor="accent2"/>
-                                <w:kern w:val="2"/>
-                                <w:sz w:val="21"/>
-                                <w:szCs w:val="21"/>
-                                <w:vertAlign w:val="baseline"/>
-                                <w:lang w:val="en-US" w:eastAsia="zh-CN" w:bidi="ar-SA"/>
-                                <w14:textFill>
-                                  <w14:solidFill>
-                                    <w14:schemeClr w14:val="accent2"/>
-                                  </w14:solidFill>
-                                </w14:textFill>
-                              </w:rPr>
-                            </m:ctrlPr>
-                          </m:sub>
-                          <m:sup>
-                            <m:r>
-                              <m:rPr>
-                                <m:sty m:val="bi"/>
-                              </m:rPr>
-                              <w:rPr>
-                                <w:rFonts w:hint="default" w:ascii="Cambria Math" w:hAnsi="Cambria Math" w:cs="华文中宋"/>
-                                <w:color w:val="ED7D31" w:themeColor="accent2"/>
-                                <w:kern w:val="2"/>
-                                <w:sz w:val="21"/>
-                                <w:szCs w:val="21"/>
-                                <w:vertAlign w:val="baseline"/>
-                                <w:lang w:val="en-US" w:eastAsia="zh-CN" w:bidi="ar-SA"/>
-                                <w14:textFill>
-                                  <w14:solidFill>
-                                    <w14:schemeClr w14:val="accent2"/>
-                                  </w14:solidFill>
-                                </w14:textFill>
-                              </w:rPr>
-                              <m:t>2</m:t>
-                            </m:r>
-                            <m:ctrlPr>
-                              <m:rPr/>
-                              <w:rPr>
-                                <w:rFonts w:hint="default" w:ascii="Cambria Math" w:hAnsi="Cambria Math" w:cs="华文中宋"/>
-                                <w:b/>
-                                <w:bCs/>
-                                <w:i/>
-                                <w:color w:val="ED7D31" w:themeColor="accent2"/>
-                                <w:kern w:val="2"/>
-                                <w:sz w:val="21"/>
-                                <w:szCs w:val="21"/>
-                                <w:vertAlign w:val="baseline"/>
-                                <w:lang w:val="en-US" w:eastAsia="zh-CN" w:bidi="ar-SA"/>
-                                <w14:textFill>
-                                  <w14:solidFill>
-                                    <w14:schemeClr w14:val="accent2"/>
-                                  </w14:solidFill>
-                                </w14:textFill>
-                              </w:rPr>
-                            </m:ctrlPr>
-                          </m:sup>
-                        </m:sSubSup>
+                        </m:d>
                         <m:ctrlPr>
                           <m:rPr/>
                           <w:rPr>
@@ -9578,8 +9143,10 @@
                         </m:ctrlPr>
                       </m:sup>
                       <m:e>
-                        <m:sSubSup>
-                          <m:sSubSupPr>
+                        <m:d>
+                          <m:dPr>
+                            <m:begChr m:val="‖"/>
+                            <m:endChr m:val="‖"/>
                             <m:ctrlPr>
                               <w:rPr>
                                 <w:rFonts w:hint="default" w:ascii="Cambria Math" w:hAnsi="Cambria Math" w:cs="华文中宋"/>
@@ -9599,12 +9166,685 @@
                                 </w14:textFill>
                               </w:rPr>
                             </m:ctrlPr>
-                          </m:sSubSupPr>
+                          </m:dPr>
                           <m:e>
-                            <m:d>
-                              <m:dPr>
-                                <m:begChr m:val="‖"/>
-                                <m:endChr m:val="‖"/>
+                            <m:r>
+                              <m:rPr>
+                                <m:sty m:val="bi"/>
+                              </m:rPr>
+                              <w:rPr>
+                                <w:rFonts w:hint="default" w:ascii="Cambria Math" w:hAnsi="Cambria Math" w:cs="华文中宋"/>
+                                <w:color w:val="ED7D31" w:themeColor="accent2"/>
+                                <w:kern w:val="2"/>
+                                <w:sz w:val="21"/>
+                                <w:szCs w:val="21"/>
+                                <w:vertAlign w:val="baseline"/>
+                                <w:lang w:val="en-US" w:eastAsia="zh-CN" w:bidi="ar-SA"/>
+                                <w14:textFill>
+                                  <w14:solidFill>
+                                    <w14:schemeClr w14:val="accent2"/>
+                                  </w14:solidFill>
+                                </w14:textFill>
+                              </w:rPr>
+                              <m:t>f</m:t>
+                            </m:r>
+                            <m:r>
+                              <m:rPr>
+                                <m:sty m:val="b"/>
+                              </m:rPr>
+                              <w:rPr>
+                                <w:rFonts w:hint="default" w:ascii="Cambria Math" w:hAnsi="Cambria Math" w:cs="华文中宋"/>
+                                <w:color w:val="ED7D31" w:themeColor="accent2"/>
+                                <w:kern w:val="2"/>
+                                <w:sz w:val="21"/>
+                                <w:szCs w:val="21"/>
+                                <w:vertAlign w:val="baseline"/>
+                                <w:lang w:val="en-US" w:eastAsia="zh-CN" w:bidi="ar-SA"/>
+                                <w14:textFill>
+                                  <w14:solidFill>
+                                    <w14:schemeClr w14:val="accent2"/>
+                                  </w14:solidFill>
+                                </w14:textFill>
+                              </w:rPr>
+                              <m:t>(</m:t>
+                            </m:r>
+                            <m:sSup>
+                              <m:sSupPr>
+                                <m:ctrlPr>
+                                  <w:rPr>
+                                    <w:rFonts w:hint="default" w:ascii="Cambria Math" w:hAnsi="Cambria Math" w:cs="华文中宋"/>
+                                    <w:b/>
+                                    <w:i/>
+                                    <w:color w:val="ED7D31" w:themeColor="accent2"/>
+                                    <w:kern w:val="2"/>
+                                    <w:sz w:val="21"/>
+                                    <w:szCs w:val="21"/>
+                                    <w:vertAlign w:val="baseline"/>
+                                    <w:lang w:val="en-US" w:eastAsia="zh-CN" w:bidi="ar-SA"/>
+                                    <w14:textFill>
+                                      <w14:solidFill>
+                                        <w14:schemeClr w14:val="accent2"/>
+                                      </w14:solidFill>
+                                    </w14:textFill>
+                                  </w:rPr>
+                                </m:ctrlPr>
+                              </m:sSupPr>
+                              <m:e>
+                                <m:r>
+                                  <m:rPr>
+                                    <m:sty m:val="bi"/>
+                                  </m:rPr>
+                                  <w:rPr>
+                                    <w:rFonts w:hint="default" w:ascii="Cambria Math" w:hAnsi="Cambria Math" w:cs="华文中宋"/>
+                                    <w:color w:val="ED7D31" w:themeColor="accent2"/>
+                                    <w:kern w:val="2"/>
+                                    <w:sz w:val="21"/>
+                                    <w:szCs w:val="21"/>
+                                    <w:vertAlign w:val="baseline"/>
+                                    <w:lang w:val="en-US" w:eastAsia="zh-CN" w:bidi="ar-SA"/>
+                                    <w14:textFill>
+                                      <w14:solidFill>
+                                        <w14:schemeClr w14:val="accent2"/>
+                                      </w14:solidFill>
+                                    </w14:textFill>
+                                  </w:rPr>
+                                  <m:t>(</m:t>
+                                </m:r>
+                                <m:sSubSup>
+                                  <m:sSubSupPr>
+                                    <m:ctrlPr>
+                                      <w:rPr>
+                                        <w:rFonts w:hint="default" w:ascii="Cambria Math" w:hAnsi="Cambria Math" w:cs="华文中宋"/>
+                                        <w:b/>
+                                        <w:bCs/>
+                                        <w:i/>
+                                        <w:color w:val="ED7D31" w:themeColor="accent2"/>
+                                        <w:kern w:val="2"/>
+                                        <w:sz w:val="21"/>
+                                        <w:szCs w:val="21"/>
+                                        <w:vertAlign w:val="baseline"/>
+                                        <w:lang w:val="en-US" w:eastAsia="zh-CN" w:bidi="ar-SA"/>
+                                        <w14:textFill>
+                                          <w14:solidFill>
+                                            <w14:schemeClr w14:val="accent2"/>
+                                          </w14:solidFill>
+                                        </w14:textFill>
+                                      </w:rPr>
+                                    </m:ctrlPr>
+                                  </m:sSubSupPr>
+                                  <m:e>
+                                    <m:r>
+                                      <m:rPr>
+                                        <m:sty m:val="bi"/>
+                                      </m:rPr>
+                                      <w:rPr>
+                                        <w:rFonts w:hint="default" w:ascii="Cambria Math" w:hAnsi="Cambria Math" w:cs="华文中宋"/>
+                                        <w:color w:val="ED7D31" w:themeColor="accent2"/>
+                                        <w:kern w:val="2"/>
+                                        <w:sz w:val="21"/>
+                                        <w:szCs w:val="21"/>
+                                        <w:vertAlign w:val="baseline"/>
+                                        <w:lang w:val="en-US" w:eastAsia="zh-CN" w:bidi="ar-SA"/>
+                                        <w14:textFill>
+                                          <w14:solidFill>
+                                            <w14:schemeClr w14:val="accent2"/>
+                                          </w14:solidFill>
+                                        </w14:textFill>
+                                      </w:rPr>
+                                      <m:t>T</m:t>
+                                    </m:r>
+                                    <m:ctrlPr>
+                                      <w:rPr>
+                                        <w:rFonts w:hint="default" w:ascii="Cambria Math" w:hAnsi="Cambria Math" w:cs="华文中宋"/>
+                                        <w:b/>
+                                        <w:bCs/>
+                                        <w:i/>
+                                        <w:color w:val="ED7D31" w:themeColor="accent2"/>
+                                        <w:kern w:val="2"/>
+                                        <w:sz w:val="21"/>
+                                        <w:szCs w:val="21"/>
+                                        <w:vertAlign w:val="baseline"/>
+                                        <w:lang w:val="en-US" w:eastAsia="zh-CN" w:bidi="ar-SA"/>
+                                        <w14:textFill>
+                                          <w14:solidFill>
+                                            <w14:schemeClr w14:val="accent2"/>
+                                          </w14:solidFill>
+                                        </w14:textFill>
+                                      </w:rPr>
+                                    </m:ctrlPr>
+                                  </m:e>
+                                  <m:sub>
+                                    <m:r>
+                                      <m:rPr>
+                                        <m:sty m:val="b"/>
+                                      </m:rPr>
+                                      <w:rPr>
+                                        <w:rFonts w:hint="default" w:ascii="Cambria Math" w:hAnsi="Cambria Math" w:cs="华文中宋"/>
+                                        <w:color w:val="ED7D31" w:themeColor="accent2"/>
+                                        <w:kern w:val="2"/>
+                                        <w:sz w:val="21"/>
+                                        <w:szCs w:val="21"/>
+                                        <w:vertAlign w:val="baseline"/>
+                                        <w:lang w:val="en-US" w:eastAsia="zh-CN" w:bidi="ar-SA"/>
+                                        <w14:textFill>
+                                          <w14:solidFill>
+                                            <w14:schemeClr w14:val="accent2"/>
+                                          </w14:solidFill>
+                                        </w14:textFill>
+                                      </w:rPr>
+                                      <m:t>gt</m:t>
+                                    </m:r>
+                                    <m:r>
+                                      <m:rPr>
+                                        <m:sty m:val="bi"/>
+                                      </m:rPr>
+                                      <w:rPr>
+                                        <w:rFonts w:hint="default" w:ascii="Cambria Math" w:hAnsi="Cambria Math" w:cs="华文中宋"/>
+                                        <w:color w:val="ED7D31" w:themeColor="accent2"/>
+                                        <w:kern w:val="2"/>
+                                        <w:sz w:val="21"/>
+                                        <w:szCs w:val="21"/>
+                                        <w:vertAlign w:val="baseline"/>
+                                        <w:lang w:val="en-US" w:eastAsia="zh-CN" w:bidi="ar-SA"/>
+                                        <w14:textFill>
+                                          <w14:solidFill>
+                                            <w14:schemeClr w14:val="accent2"/>
+                                          </w14:solidFill>
+                                        </w14:textFill>
+                                      </w:rPr>
+                                      <m:t>,i</m:t>
+                                    </m:r>
+                                    <m:ctrlPr>
+                                      <w:rPr>
+                                        <w:rFonts w:hint="default" w:ascii="Cambria Math" w:hAnsi="Cambria Math" w:cs="华文中宋"/>
+                                        <w:b/>
+                                        <w:bCs/>
+                                        <w:i/>
+                                        <w:color w:val="ED7D31" w:themeColor="accent2"/>
+                                        <w:kern w:val="2"/>
+                                        <w:sz w:val="21"/>
+                                        <w:szCs w:val="21"/>
+                                        <w:vertAlign w:val="baseline"/>
+                                        <w:lang w:val="en-US" w:eastAsia="zh-CN" w:bidi="ar-SA"/>
+                                        <w14:textFill>
+                                          <w14:solidFill>
+                                            <w14:schemeClr w14:val="accent2"/>
+                                          </w14:solidFill>
+                                        </w14:textFill>
+                                      </w:rPr>
+                                    </m:ctrlPr>
+                                  </m:sub>
+                                  <m:sup>
+                                    <m:r>
+                                      <m:rPr>
+                                        <m:sty m:val="bi"/>
+                                      </m:rPr>
+                                      <w:rPr>
+                                        <w:rFonts w:hint="default" w:ascii="Cambria Math" w:hAnsi="Cambria Math" w:cs="华文中宋"/>
+                                        <w:color w:val="ED7D31" w:themeColor="accent2"/>
+                                        <w:kern w:val="2"/>
+                                        <w:sz w:val="21"/>
+                                        <w:szCs w:val="21"/>
+                                        <w:vertAlign w:val="baseline"/>
+                                        <w:lang w:val="en-US" w:eastAsia="zh-CN" w:bidi="ar-SA"/>
+                                        <w14:textFill>
+                                          <w14:solidFill>
+                                            <w14:schemeClr w14:val="accent2"/>
+                                          </w14:solidFill>
+                                        </w14:textFill>
+                                      </w:rPr>
+                                      <m:t>−1</m:t>
+                                    </m:r>
+                                    <m:ctrlPr>
+                                      <w:rPr>
+                                        <w:rFonts w:hint="default" w:ascii="Cambria Math" w:hAnsi="Cambria Math" w:cs="华文中宋"/>
+                                        <w:b/>
+                                        <w:bCs/>
+                                        <w:i/>
+                                        <w:color w:val="ED7D31" w:themeColor="accent2"/>
+                                        <w:kern w:val="2"/>
+                                        <w:sz w:val="21"/>
+                                        <w:szCs w:val="21"/>
+                                        <w:vertAlign w:val="baseline"/>
+                                        <w:lang w:val="en-US" w:eastAsia="zh-CN" w:bidi="ar-SA"/>
+                                        <w14:textFill>
+                                          <w14:solidFill>
+                                            <w14:schemeClr w14:val="accent2"/>
+                                          </w14:solidFill>
+                                        </w14:textFill>
+                                      </w:rPr>
+                                    </m:ctrlPr>
+                                  </m:sup>
+                                </m:sSubSup>
+                                <m:sSub>
+                                  <m:sSubPr>
+                                    <m:ctrlPr>
+                                      <w:rPr>
+                                        <w:rFonts w:hint="default" w:ascii="Cambria Math" w:hAnsi="Cambria Math" w:cs="华文中宋"/>
+                                        <w:b/>
+                                        <w:bCs/>
+                                        <w:i/>
+                                        <w:color w:val="ED7D31" w:themeColor="accent2"/>
+                                        <w:kern w:val="2"/>
+                                        <w:sz w:val="21"/>
+                                        <w:szCs w:val="21"/>
+                                        <w:vertAlign w:val="baseline"/>
+                                        <w:lang w:val="en-US" w:eastAsia="zh-CN" w:bidi="ar-SA"/>
+                                        <w14:textFill>
+                                          <w14:solidFill>
+                                            <w14:schemeClr w14:val="accent2"/>
+                                          </w14:solidFill>
+                                        </w14:textFill>
+                                      </w:rPr>
+                                    </m:ctrlPr>
+                                  </m:sSubPr>
+                                  <m:e>
+                                    <m:r>
+                                      <m:rPr>
+                                        <m:sty m:val="bi"/>
+                                      </m:rPr>
+                                      <w:rPr>
+                                        <w:rFonts w:hint="default" w:ascii="Cambria Math" w:hAnsi="Cambria Math" w:cs="华文中宋"/>
+                                        <w:color w:val="ED7D31" w:themeColor="accent2"/>
+                                        <w:kern w:val="2"/>
+                                        <w:sz w:val="21"/>
+                                        <w:szCs w:val="21"/>
+                                        <w:vertAlign w:val="baseline"/>
+                                        <w:lang w:val="en-US" w:eastAsia="zh-CN" w:bidi="ar-SA"/>
+                                        <w14:textFill>
+                                          <w14:solidFill>
+                                            <w14:schemeClr w14:val="accent2"/>
+                                          </w14:solidFill>
+                                        </w14:textFill>
+                                      </w:rPr>
+                                      <m:t>T</m:t>
+                                    </m:r>
+                                    <m:ctrlPr>
+                                      <w:rPr>
+                                        <w:rFonts w:hint="default" w:ascii="Cambria Math" w:hAnsi="Cambria Math" w:cs="华文中宋"/>
+                                        <w:b/>
+                                        <w:bCs/>
+                                        <w:i/>
+                                        <w:color w:val="ED7D31" w:themeColor="accent2"/>
+                                        <w:kern w:val="2"/>
+                                        <w:sz w:val="21"/>
+                                        <w:szCs w:val="21"/>
+                                        <w:vertAlign w:val="baseline"/>
+                                        <w:lang w:val="en-US" w:eastAsia="zh-CN" w:bidi="ar-SA"/>
+                                        <w14:textFill>
+                                          <w14:solidFill>
+                                            <w14:schemeClr w14:val="accent2"/>
+                                          </w14:solidFill>
+                                        </w14:textFill>
+                                      </w:rPr>
+                                    </m:ctrlPr>
+                                  </m:e>
+                                  <m:sub>
+                                    <m:r>
+                                      <m:rPr>
+                                        <m:sty m:val="b"/>
+                                      </m:rPr>
+                                      <w:rPr>
+                                        <w:rFonts w:hint="default" w:ascii="Cambria Math" w:hAnsi="Cambria Math" w:cs="华文中宋"/>
+                                        <w:color w:val="ED7D31" w:themeColor="accent2"/>
+                                        <w:kern w:val="2"/>
+                                        <w:sz w:val="21"/>
+                                        <w:szCs w:val="21"/>
+                                        <w:vertAlign w:val="baseline"/>
+                                        <w:lang w:val="en-US" w:eastAsia="zh-CN" w:bidi="ar-SA"/>
+                                        <w14:textFill>
+                                          <w14:solidFill>
+                                            <w14:schemeClr w14:val="accent2"/>
+                                          </w14:solidFill>
+                                        </w14:textFill>
+                                      </w:rPr>
+                                      <m:t>gt</m:t>
+                                    </m:r>
+                                    <m:r>
+                                      <m:rPr>
+                                        <m:sty m:val="bi"/>
+                                      </m:rPr>
+                                      <w:rPr>
+                                        <w:rFonts w:hint="default" w:ascii="Cambria Math" w:hAnsi="Cambria Math" w:cs="华文中宋"/>
+                                        <w:color w:val="ED7D31" w:themeColor="accent2"/>
+                                        <w:kern w:val="2"/>
+                                        <w:sz w:val="21"/>
+                                        <w:szCs w:val="21"/>
+                                        <w:vertAlign w:val="baseline"/>
+                                        <w:lang w:val="en-US" w:eastAsia="zh-CN" w:bidi="ar-SA"/>
+                                        <w14:textFill>
+                                          <w14:solidFill>
+                                            <w14:schemeClr w14:val="accent2"/>
+                                          </w14:solidFill>
+                                        </w14:textFill>
+                                      </w:rPr>
+                                      <m:t>,i+</m:t>
+                                    </m:r>
+                                    <m:r>
+                                      <m:rPr>
+                                        <m:sty m:val="b"/>
+                                      </m:rPr>
+                                      <w:rPr>
+                                        <w:rFonts w:hint="default" w:ascii="Cambria Math" w:hAnsi="Cambria Math" w:cs="华文中宋"/>
+                                        <w:color w:val="ED7D31" w:themeColor="accent2"/>
+                                        <w:kern w:val="2"/>
+                                        <w:sz w:val="21"/>
+                                        <w:szCs w:val="21"/>
+                                        <w:vertAlign w:val="baseline"/>
+                                        <w:lang w:val="en-US" w:eastAsia="zh-CN" w:bidi="ar-SA"/>
+                                        <w14:textFill>
+                                          <w14:solidFill>
+                                            <w14:schemeClr w14:val="accent2"/>
+                                          </w14:solidFill>
+                                        </w14:textFill>
+                                      </w:rPr>
+                                      <m:t>d</m:t>
+                                    </m:r>
+                                    <m:r>
+                                      <m:rPr>
+                                        <m:sty m:val="bi"/>
+                                      </m:rPr>
+                                      <w:rPr>
+                                        <w:rFonts w:hint="default" w:ascii="Cambria Math" w:hAnsi="Cambria Math" w:cs="华文中宋"/>
+                                        <w:color w:val="ED7D31" w:themeColor="accent2"/>
+                                        <w:kern w:val="2"/>
+                                        <w:sz w:val="21"/>
+                                        <w:szCs w:val="21"/>
+                                        <w:vertAlign w:val="baseline"/>
+                                        <w:lang w:val="en-US" w:eastAsia="zh-CN" w:bidi="ar-SA"/>
+                                        <w14:textFill>
+                                          <w14:solidFill>
+                                            <w14:schemeClr w14:val="accent2"/>
+                                          </w14:solidFill>
+                                        </w14:textFill>
+                                      </w:rPr>
+                                      <m:t>t</m:t>
+                                    </m:r>
+                                    <m:ctrlPr>
+                                      <w:rPr>
+                                        <w:rFonts w:hint="default" w:ascii="Cambria Math" w:hAnsi="Cambria Math" w:cs="华文中宋"/>
+                                        <w:b/>
+                                        <w:bCs/>
+                                        <w:i/>
+                                        <w:color w:val="ED7D31" w:themeColor="accent2"/>
+                                        <w:kern w:val="2"/>
+                                        <w:sz w:val="21"/>
+                                        <w:szCs w:val="21"/>
+                                        <w:vertAlign w:val="baseline"/>
+                                        <w:lang w:val="en-US" w:eastAsia="zh-CN" w:bidi="ar-SA"/>
+                                        <w14:textFill>
+                                          <w14:solidFill>
+                                            <w14:schemeClr w14:val="accent2"/>
+                                          </w14:solidFill>
+                                        </w14:textFill>
+                                      </w:rPr>
+                                    </m:ctrlPr>
+                                  </m:sub>
+                                </m:sSub>
+                                <m:r>
+                                  <m:rPr>
+                                    <m:sty m:val="bi"/>
+                                  </m:rPr>
+                                  <w:rPr>
+                                    <w:rFonts w:hint="default" w:ascii="Cambria Math" w:hAnsi="Cambria Math" w:cs="华文中宋"/>
+                                    <w:color w:val="ED7D31" w:themeColor="accent2"/>
+                                    <w:kern w:val="2"/>
+                                    <w:sz w:val="21"/>
+                                    <w:szCs w:val="21"/>
+                                    <w:vertAlign w:val="baseline"/>
+                                    <w:lang w:val="en-US" w:eastAsia="zh-CN" w:bidi="ar-SA"/>
+                                    <w14:textFill>
+                                      <w14:solidFill>
+                                        <w14:schemeClr w14:val="accent2"/>
+                                      </w14:solidFill>
+                                    </w14:textFill>
+                                  </w:rPr>
+                                  <m:t>)</m:t>
+                                </m:r>
+                                <m:ctrlPr>
+                                  <w:rPr>
+                                    <w:rFonts w:hint="default" w:ascii="Cambria Math" w:hAnsi="Cambria Math" w:cs="华文中宋"/>
+                                    <w:b/>
+                                    <w:i/>
+                                    <w:color w:val="ED7D31" w:themeColor="accent2"/>
+                                    <w:kern w:val="2"/>
+                                    <w:sz w:val="21"/>
+                                    <w:szCs w:val="21"/>
+                                    <w:vertAlign w:val="baseline"/>
+                                    <w:lang w:val="en-US" w:eastAsia="zh-CN" w:bidi="ar-SA"/>
+                                    <w14:textFill>
+                                      <w14:solidFill>
+                                        <w14:schemeClr w14:val="accent2"/>
+                                      </w14:solidFill>
+                                    </w14:textFill>
+                                  </w:rPr>
+                                </m:ctrlPr>
+                              </m:e>
+                              <m:sup>
+                                <m:r>
+                                  <m:rPr>
+                                    <m:sty m:val="bi"/>
+                                  </m:rPr>
+                                  <w:rPr>
+                                    <w:rFonts w:hint="default" w:ascii="Cambria Math" w:hAnsi="Cambria Math" w:cs="华文中宋"/>
+                                    <w:color w:val="ED7D31" w:themeColor="accent2"/>
+                                    <w:kern w:val="2"/>
+                                    <w:sz w:val="21"/>
+                                    <w:szCs w:val="21"/>
+                                    <w:vertAlign w:val="baseline"/>
+                                    <w:lang w:val="en-US" w:eastAsia="zh-CN" w:bidi="ar-SA"/>
+                                    <w14:textFill>
+                                      <w14:solidFill>
+                                        <w14:schemeClr w14:val="accent2"/>
+                                      </w14:solidFill>
+                                    </w14:textFill>
+                                  </w:rPr>
+                                  <m:t>−1</m:t>
+                                </m:r>
+                                <m:ctrlPr>
+                                  <w:rPr>
+                                    <w:rFonts w:hint="default" w:ascii="Cambria Math" w:hAnsi="Cambria Math" w:cs="华文中宋"/>
+                                    <w:b/>
+                                    <w:i/>
+                                    <w:color w:val="ED7D31" w:themeColor="accent2"/>
+                                    <w:kern w:val="2"/>
+                                    <w:sz w:val="21"/>
+                                    <w:szCs w:val="21"/>
+                                    <w:vertAlign w:val="baseline"/>
+                                    <w:lang w:val="en-US" w:eastAsia="zh-CN" w:bidi="ar-SA"/>
+                                    <w14:textFill>
+                                      <w14:solidFill>
+                                        <w14:schemeClr w14:val="accent2"/>
+                                      </w14:solidFill>
+                                    </w14:textFill>
+                                  </w:rPr>
+                                </m:ctrlPr>
+                              </m:sup>
+                            </m:sSup>
+                            <m:r>
+                              <m:rPr>
+                                <m:sty m:val="bi"/>
+                              </m:rPr>
+                              <w:rPr>
+                                <w:rFonts w:hint="default" w:ascii="Cambria Math" w:hAnsi="Cambria Math" w:cs="华文中宋"/>
+                                <w:color w:val="ED7D31" w:themeColor="accent2"/>
+                                <w:kern w:val="2"/>
+                                <w:sz w:val="21"/>
+                                <w:szCs w:val="21"/>
+                                <w:vertAlign w:val="baseline"/>
+                                <w:lang w:val="en-US" w:eastAsia="zh-CN" w:bidi="ar-SA"/>
+                                <w14:textFill>
+                                  <w14:solidFill>
+                                    <w14:schemeClr w14:val="accent2"/>
+                                  </w14:solidFill>
+                                </w14:textFill>
+                              </w:rPr>
+                              <m:t>(</m:t>
+                            </m:r>
+                            <m:sSubSup>
+                              <m:sSubSupPr>
+                                <m:ctrlPr>
+                                  <w:rPr>
+                                    <w:rFonts w:hint="default" w:ascii="Cambria Math" w:hAnsi="Cambria Math" w:cs="华文中宋"/>
+                                    <w:b/>
+                                    <w:i/>
+                                    <w:color w:val="ED7D31" w:themeColor="accent2"/>
+                                    <w:kern w:val="2"/>
+                                    <w:sz w:val="21"/>
+                                    <w:szCs w:val="21"/>
+                                    <w:vertAlign w:val="baseline"/>
+                                    <w:lang w:val="en-US" w:eastAsia="zh-CN" w:bidi="ar-SA"/>
+                                    <w14:textFill>
+                                      <w14:solidFill>
+                                        <w14:schemeClr w14:val="accent2"/>
+                                      </w14:solidFill>
+                                    </w14:textFill>
+                                  </w:rPr>
+                                </m:ctrlPr>
+                              </m:sSubSupPr>
+                              <m:e>
+                                <m:r>
+                                  <m:rPr>
+                                    <m:sty m:val="bi"/>
+                                  </m:rPr>
+                                  <w:rPr>
+                                    <w:rFonts w:hint="default" w:ascii="Cambria Math" w:hAnsi="Cambria Math" w:cs="华文中宋"/>
+                                    <w:color w:val="ED7D31" w:themeColor="accent2"/>
+                                    <w:kern w:val="2"/>
+                                    <w:sz w:val="21"/>
+                                    <w:szCs w:val="21"/>
+                                    <w:vertAlign w:val="baseline"/>
+                                    <w:lang w:val="en-US" w:eastAsia="zh-CN" w:bidi="ar-SA"/>
+                                    <w14:textFill>
+                                      <w14:solidFill>
+                                        <w14:schemeClr w14:val="accent2"/>
+                                      </w14:solidFill>
+                                    </w14:textFill>
+                                  </w:rPr>
+                                  <m:t>T</m:t>
+                                </m:r>
+                                <m:ctrlPr>
+                                  <w:rPr>
+                                    <w:rFonts w:hint="default" w:ascii="Cambria Math" w:hAnsi="Cambria Math" w:cs="华文中宋"/>
+                                    <w:b/>
+                                    <w:i/>
+                                    <w:color w:val="ED7D31" w:themeColor="accent2"/>
+                                    <w:kern w:val="2"/>
+                                    <w:sz w:val="21"/>
+                                    <w:szCs w:val="21"/>
+                                    <w:vertAlign w:val="baseline"/>
+                                    <w:lang w:val="en-US" w:eastAsia="zh-CN" w:bidi="ar-SA"/>
+                                    <w14:textFill>
+                                      <w14:solidFill>
+                                        <w14:schemeClr w14:val="accent2"/>
+                                      </w14:solidFill>
+                                    </w14:textFill>
+                                  </w:rPr>
+                                </m:ctrlPr>
+                              </m:e>
+                              <m:sub>
+                                <m:r>
+                                  <m:rPr>
+                                    <m:sty m:val="b"/>
+                                  </m:rPr>
+                                  <w:rPr>
+                                    <w:rFonts w:hint="default" w:ascii="Cambria Math" w:hAnsi="Cambria Math" w:cs="华文中宋"/>
+                                    <w:color w:val="ED7D31" w:themeColor="accent2"/>
+                                    <w:kern w:val="2"/>
+                                    <w:sz w:val="21"/>
+                                    <w:szCs w:val="21"/>
+                                    <w:vertAlign w:val="baseline"/>
+                                    <w:lang w:val="en-US" w:eastAsia="zh-CN" w:bidi="ar-SA"/>
+                                    <w14:textFill>
+                                      <w14:solidFill>
+                                        <w14:schemeClr w14:val="accent2"/>
+                                      </w14:solidFill>
+                                    </w14:textFill>
+                                  </w:rPr>
+                                  <m:t>esti</m:t>
+                                </m:r>
+                                <m:r>
+                                  <m:rPr>
+                                    <m:sty m:val="bi"/>
+                                  </m:rPr>
+                                  <w:rPr>
+                                    <w:rFonts w:hint="default" w:ascii="Cambria Math" w:hAnsi="Cambria Math" w:cs="华文中宋"/>
+                                    <w:color w:val="ED7D31" w:themeColor="accent2"/>
+                                    <w:kern w:val="2"/>
+                                    <w:sz w:val="21"/>
+                                    <w:szCs w:val="21"/>
+                                    <w:vertAlign w:val="baseline"/>
+                                    <w:lang w:val="en-US" w:eastAsia="zh-CN" w:bidi="ar-SA"/>
+                                    <w14:textFill>
+                                      <w14:solidFill>
+                                        <w14:schemeClr w14:val="accent2"/>
+                                      </w14:solidFill>
+                                    </w14:textFill>
+                                  </w:rPr>
+                                  <m:t>,i</m:t>
+                                </m:r>
+                                <m:ctrlPr>
+                                  <w:rPr>
+                                    <w:rFonts w:hint="default" w:ascii="Cambria Math" w:hAnsi="Cambria Math" w:cs="华文中宋"/>
+                                    <w:b/>
+                                    <w:i/>
+                                    <w:color w:val="ED7D31" w:themeColor="accent2"/>
+                                    <w:kern w:val="2"/>
+                                    <w:sz w:val="21"/>
+                                    <w:szCs w:val="21"/>
+                                    <w:vertAlign w:val="baseline"/>
+                                    <w:lang w:val="en-US" w:eastAsia="zh-CN" w:bidi="ar-SA"/>
+                                    <w14:textFill>
+                                      <w14:solidFill>
+                                        <w14:schemeClr w14:val="accent2"/>
+                                      </w14:solidFill>
+                                    </w14:textFill>
+                                  </w:rPr>
+                                </m:ctrlPr>
+                              </m:sub>
+                              <m:sup>
+                                <m:r>
+                                  <m:rPr>
+                                    <m:sty m:val="bi"/>
+                                  </m:rPr>
+                                  <w:rPr>
+                                    <w:rFonts w:hint="default" w:ascii="Cambria Math" w:hAnsi="Cambria Math" w:cs="华文中宋"/>
+                                    <w:color w:val="ED7D31" w:themeColor="accent2"/>
+                                    <w:kern w:val="2"/>
+                                    <w:sz w:val="21"/>
+                                    <w:szCs w:val="21"/>
+                                    <w:vertAlign w:val="baseline"/>
+                                    <w:lang w:val="en-US" w:eastAsia="zh-CN" w:bidi="ar-SA"/>
+                                    <w14:textFill>
+                                      <w14:solidFill>
+                                        <w14:schemeClr w14:val="accent2"/>
+                                      </w14:solidFill>
+                                    </w14:textFill>
+                                  </w:rPr>
+                                  <m:t>−1</m:t>
+                                </m:r>
+                                <m:ctrlPr>
+                                  <w:rPr>
+                                    <w:rFonts w:hint="default" w:ascii="Cambria Math" w:hAnsi="Cambria Math" w:cs="华文中宋"/>
+                                    <w:b/>
+                                    <w:i/>
+                                    <w:color w:val="ED7D31" w:themeColor="accent2"/>
+                                    <w:kern w:val="2"/>
+                                    <w:sz w:val="21"/>
+                                    <w:szCs w:val="21"/>
+                                    <w:vertAlign w:val="baseline"/>
+                                    <w:lang w:val="en-US" w:eastAsia="zh-CN" w:bidi="ar-SA"/>
+                                    <w14:textFill>
+                                      <w14:solidFill>
+                                        <w14:schemeClr w14:val="accent2"/>
+                                      </w14:solidFill>
+                                    </w14:textFill>
+                                  </w:rPr>
+                                </m:ctrlPr>
+                              </m:sup>
+                            </m:sSubSup>
+                            <m:sSub>
+                              <m:sSubPr>
                                 <m:ctrlPr>
                                   <w:rPr>
                                     <w:rFonts w:hint="default" w:ascii="Cambria Math" w:hAnsi="Cambria Math" w:cs="华文中宋"/>
@@ -9624,942 +9864,28 @@
                                     </w14:textFill>
                                   </w:rPr>
                                 </m:ctrlPr>
-                              </m:dPr>
+                              </m:sSubPr>
                               <m:e>
-                                <m:m>
-                                  <m:mPr>
-                                    <m:mcs>
-                                      <m:mc>
-                                        <m:mcPr>
-                                          <m:count m:val="1"/>
-                                          <m:mcJc m:val="center"/>
-                                        </m:mcPr>
-                                      </m:mc>
-                                    </m:mcs>
-                                    <m:ctrlPr>
-                                      <w:rPr>
-                                        <w:rFonts w:hint="default" w:ascii="Cambria Math" w:hAnsi="Cambria Math" w:cs="华文中宋"/>
-                                        <w:b/>
-                                        <w:bCs/>
-                                        <w:i/>
-                                        <w:color w:val="ED7D31" w:themeColor="accent2"/>
-                                        <w:kern w:val="2"/>
-                                        <w:sz w:val="21"/>
-                                        <w:szCs w:val="21"/>
-                                        <w:vertAlign w:val="baseline"/>
-                                        <w:lang w:val="en-US" w:eastAsia="zh-CN" w:bidi="ar-SA"/>
-                                        <w14:textFill>
-                                          <w14:solidFill>
-                                            <w14:schemeClr w14:val="accent2"/>
-                                          </w14:solidFill>
-                                        </w14:textFill>
-                                      </w:rPr>
-                                    </m:ctrlPr>
-                                  </m:mPr>
-                                  <m:mr>
-                                    <m:e>
-                                      <m:r>
-                                        <m:rPr>
-                                          <m:sty m:val="bi"/>
-                                        </m:rPr>
-                                        <w:rPr>
-                                          <w:rFonts w:hint="default" w:ascii="Cambria Math" w:hAnsi="Cambria Math" w:cs="华文中宋"/>
-                                          <w:color w:val="ED7D31" w:themeColor="accent2"/>
-                                          <w:kern w:val="2"/>
-                                          <w:sz w:val="21"/>
-                                          <w:szCs w:val="21"/>
-                                          <w:vertAlign w:val="baseline"/>
-                                          <w:lang w:val="en-US" w:eastAsia="zh-CN" w:bidi="ar-SA"/>
-                                          <w14:textFill>
-                                            <w14:solidFill>
-                                              <w14:schemeClr w14:val="accent2"/>
-                                            </w14:solidFill>
-                                          </w14:textFill>
-                                        </w:rPr>
-                                        <m:t>f</m:t>
-                                      </m:r>
-                                      <m:r>
-                                        <m:rPr>
-                                          <m:sty m:val="b"/>
-                                        </m:rPr>
-                                        <w:rPr>
-                                          <w:rFonts w:hint="default" w:ascii="Cambria Math" w:hAnsi="Cambria Math" w:cs="华文中宋"/>
-                                          <w:color w:val="ED7D31" w:themeColor="accent2"/>
-                                          <w:kern w:val="2"/>
-                                          <w:sz w:val="21"/>
-                                          <w:szCs w:val="21"/>
-                                          <w:vertAlign w:val="baseline"/>
-                                          <w:lang w:val="en-US" w:eastAsia="zh-CN" w:bidi="ar-SA"/>
-                                          <w14:textFill>
-                                            <w14:solidFill>
-                                              <w14:schemeClr w14:val="accent2"/>
-                                            </w14:solidFill>
-                                          </w14:textFill>
-                                        </w:rPr>
-                                        <m:t>(</m:t>
-                                      </m:r>
-                                      <m:sSup>
-                                        <m:sSupPr>
-                                          <m:ctrlPr>
-                                            <w:rPr>
-                                              <w:rFonts w:hint="default" w:ascii="Cambria Math" w:hAnsi="Cambria Math" w:cs="华文中宋"/>
-                                              <w:b/>
-                                              <w:i/>
-                                              <w:color w:val="ED7D31" w:themeColor="accent2"/>
-                                              <w:kern w:val="2"/>
-                                              <w:sz w:val="21"/>
-                                              <w:szCs w:val="21"/>
-                                              <w:vertAlign w:val="baseline"/>
-                                              <w:lang w:val="en-US" w:eastAsia="zh-CN" w:bidi="ar-SA"/>
-                                              <w14:textFill>
-                                                <w14:solidFill>
-                                                  <w14:schemeClr w14:val="accent2"/>
-                                                </w14:solidFill>
-                                              </w14:textFill>
-                                            </w:rPr>
-                                          </m:ctrlPr>
-                                        </m:sSupPr>
-                                        <m:e>
-                                          <m:r>
-                                            <m:rPr>
-                                              <m:sty m:val="bi"/>
-                                            </m:rPr>
-                                            <w:rPr>
-                                              <w:rFonts w:hint="default" w:ascii="Cambria Math" w:hAnsi="Cambria Math" w:cs="华文中宋"/>
-                                              <w:color w:val="ED7D31" w:themeColor="accent2"/>
-                                              <w:kern w:val="2"/>
-                                              <w:sz w:val="21"/>
-                                              <w:szCs w:val="21"/>
-                                              <w:vertAlign w:val="baseline"/>
-                                              <w:lang w:val="en-US" w:eastAsia="zh-CN" w:bidi="ar-SA"/>
-                                              <w14:textFill>
-                                                <w14:solidFill>
-                                                  <w14:schemeClr w14:val="accent2"/>
-                                                </w14:solidFill>
-                                              </w14:textFill>
-                                            </w:rPr>
-                                            <m:t>(</m:t>
-                                          </m:r>
-                                          <m:sSubSup>
-                                            <m:sSubSupPr>
-                                              <m:ctrlPr>
-                                                <w:rPr>
-                                                  <w:rFonts w:hint="default" w:ascii="Cambria Math" w:hAnsi="Cambria Math" w:cs="华文中宋"/>
-                                                  <w:b/>
-                                                  <w:bCs/>
-                                                  <w:i/>
-                                                  <w:color w:val="ED7D31" w:themeColor="accent2"/>
-                                                  <w:kern w:val="2"/>
-                                                  <w:sz w:val="21"/>
-                                                  <w:szCs w:val="21"/>
-                                                  <w:vertAlign w:val="baseline"/>
-                                                  <w:lang w:val="en-US" w:eastAsia="zh-CN" w:bidi="ar-SA"/>
-                                                  <w14:textFill>
-                                                    <w14:solidFill>
-                                                      <w14:schemeClr w14:val="accent2"/>
-                                                    </w14:solidFill>
-                                                  </w14:textFill>
-                                                </w:rPr>
-                                              </m:ctrlPr>
-                                            </m:sSubSupPr>
-                                            <m:e>
-                                              <m:r>
-                                                <m:rPr>
-                                                  <m:sty m:val="bi"/>
-                                                </m:rPr>
-                                                <w:rPr>
-                                                  <w:rFonts w:hint="default" w:ascii="Cambria Math" w:hAnsi="Cambria Math" w:cs="华文中宋"/>
-                                                  <w:color w:val="ED7D31" w:themeColor="accent2"/>
-                                                  <w:kern w:val="2"/>
-                                                  <w:sz w:val="21"/>
-                                                  <w:szCs w:val="21"/>
-                                                  <w:vertAlign w:val="baseline"/>
-                                                  <w:lang w:val="en-US" w:eastAsia="zh-CN" w:bidi="ar-SA"/>
-                                                  <w14:textFill>
-                                                    <w14:solidFill>
-                                                      <w14:schemeClr w14:val="accent2"/>
-                                                    </w14:solidFill>
-                                                  </w14:textFill>
-                                                </w:rPr>
-                                                <m:t>T</m:t>
-                                              </m:r>
-                                              <m:ctrlPr>
-                                                <w:rPr>
-                                                  <w:rFonts w:hint="default" w:ascii="Cambria Math" w:hAnsi="Cambria Math" w:cs="华文中宋"/>
-                                                  <w:b/>
-                                                  <w:bCs/>
-                                                  <w:i/>
-                                                  <w:color w:val="ED7D31" w:themeColor="accent2"/>
-                                                  <w:kern w:val="2"/>
-                                                  <w:sz w:val="21"/>
-                                                  <w:szCs w:val="21"/>
-                                                  <w:vertAlign w:val="baseline"/>
-                                                  <w:lang w:val="en-US" w:eastAsia="zh-CN" w:bidi="ar-SA"/>
-                                                  <w14:textFill>
-                                                    <w14:solidFill>
-                                                      <w14:schemeClr w14:val="accent2"/>
-                                                    </w14:solidFill>
-                                                  </w14:textFill>
-                                                </w:rPr>
-                                              </m:ctrlPr>
-                                            </m:e>
-                                            <m:sub>
-                                              <m:r>
-                                                <m:rPr>
-                                                  <m:sty m:val="b"/>
-                                                </m:rPr>
-                                                <w:rPr>
-                                                  <w:rFonts w:hint="default" w:ascii="Cambria Math" w:hAnsi="Cambria Math" w:cs="华文中宋"/>
-                                                  <w:color w:val="ED7D31" w:themeColor="accent2"/>
-                                                  <w:kern w:val="2"/>
-                                                  <w:sz w:val="21"/>
-                                                  <w:szCs w:val="21"/>
-                                                  <w:vertAlign w:val="baseline"/>
-                                                  <w:lang w:val="en-US" w:eastAsia="zh-CN" w:bidi="ar-SA"/>
-                                                  <w14:textFill>
-                                                    <w14:solidFill>
-                                                      <w14:schemeClr w14:val="accent2"/>
-                                                    </w14:solidFill>
-                                                  </w14:textFill>
-                                                </w:rPr>
-                                                <m:t>gt</m:t>
-                                              </m:r>
-                                              <m:r>
-                                                <m:rPr>
-                                                  <m:sty m:val="bi"/>
-                                                </m:rPr>
-                                                <w:rPr>
-                                                  <w:rFonts w:hint="default" w:ascii="Cambria Math" w:hAnsi="Cambria Math" w:cs="华文中宋"/>
-                                                  <w:color w:val="ED7D31" w:themeColor="accent2"/>
-                                                  <w:kern w:val="2"/>
-                                                  <w:sz w:val="21"/>
-                                                  <w:szCs w:val="21"/>
-                                                  <w:vertAlign w:val="baseline"/>
-                                                  <w:lang w:val="en-US" w:eastAsia="zh-CN" w:bidi="ar-SA"/>
-                                                  <w14:textFill>
-                                                    <w14:solidFill>
-                                                      <w14:schemeClr w14:val="accent2"/>
-                                                    </w14:solidFill>
-                                                  </w14:textFill>
-                                                </w:rPr>
-                                                <m:t>,i</m:t>
-                                              </m:r>
-                                              <m:ctrlPr>
-                                                <w:rPr>
-                                                  <w:rFonts w:hint="default" w:ascii="Cambria Math" w:hAnsi="Cambria Math" w:cs="华文中宋"/>
-                                                  <w:b/>
-                                                  <w:bCs/>
-                                                  <w:i/>
-                                                  <w:color w:val="ED7D31" w:themeColor="accent2"/>
-                                                  <w:kern w:val="2"/>
-                                                  <w:sz w:val="21"/>
-                                                  <w:szCs w:val="21"/>
-                                                  <w:vertAlign w:val="baseline"/>
-                                                  <w:lang w:val="en-US" w:eastAsia="zh-CN" w:bidi="ar-SA"/>
-                                                  <w14:textFill>
-                                                    <w14:solidFill>
-                                                      <w14:schemeClr w14:val="accent2"/>
-                                                    </w14:solidFill>
-                                                  </w14:textFill>
-                                                </w:rPr>
-                                              </m:ctrlPr>
-                                            </m:sub>
-                                            <m:sup>
-                                              <m:r>
-                                                <m:rPr>
-                                                  <m:sty m:val="bi"/>
-                                                </m:rPr>
-                                                <w:rPr>
-                                                  <w:rFonts w:hint="default" w:ascii="Cambria Math" w:hAnsi="Cambria Math" w:cs="华文中宋"/>
-                                                  <w:color w:val="ED7D31" w:themeColor="accent2"/>
-                                                  <w:kern w:val="2"/>
-                                                  <w:sz w:val="21"/>
-                                                  <w:szCs w:val="21"/>
-                                                  <w:vertAlign w:val="baseline"/>
-                                                  <w:lang w:val="en-US" w:eastAsia="zh-CN" w:bidi="ar-SA"/>
-                                                  <w14:textFill>
-                                                    <w14:solidFill>
-                                                      <w14:schemeClr w14:val="accent2"/>
-                                                    </w14:solidFill>
-                                                  </w14:textFill>
-                                                </w:rPr>
-                                                <m:t>−1</m:t>
-                                              </m:r>
-                                              <m:ctrlPr>
-                                                <w:rPr>
-                                                  <w:rFonts w:hint="default" w:ascii="Cambria Math" w:hAnsi="Cambria Math" w:cs="华文中宋"/>
-                                                  <w:b/>
-                                                  <w:bCs/>
-                                                  <w:i/>
-                                                  <w:color w:val="ED7D31" w:themeColor="accent2"/>
-                                                  <w:kern w:val="2"/>
-                                                  <w:sz w:val="21"/>
-                                                  <w:szCs w:val="21"/>
-                                                  <w:vertAlign w:val="baseline"/>
-                                                  <w:lang w:val="en-US" w:eastAsia="zh-CN" w:bidi="ar-SA"/>
-                                                  <w14:textFill>
-                                                    <w14:solidFill>
-                                                      <w14:schemeClr w14:val="accent2"/>
-                                                    </w14:solidFill>
-                                                  </w14:textFill>
-                                                </w:rPr>
-                                              </m:ctrlPr>
-                                            </m:sup>
-                                          </m:sSubSup>
-                                          <m:sSub>
-                                            <m:sSubPr>
-                                              <m:ctrlPr>
-                                                <w:rPr>
-                                                  <w:rFonts w:hint="default" w:ascii="Cambria Math" w:hAnsi="Cambria Math" w:cs="华文中宋"/>
-                                                  <w:b/>
-                                                  <w:bCs/>
-                                                  <w:i/>
-                                                  <w:color w:val="ED7D31" w:themeColor="accent2"/>
-                                                  <w:kern w:val="2"/>
-                                                  <w:sz w:val="21"/>
-                                                  <w:szCs w:val="21"/>
-                                                  <w:vertAlign w:val="baseline"/>
-                                                  <w:lang w:val="en-US" w:eastAsia="zh-CN" w:bidi="ar-SA"/>
-                                                  <w14:textFill>
-                                                    <w14:solidFill>
-                                                      <w14:schemeClr w14:val="accent2"/>
-                                                    </w14:solidFill>
-                                                  </w14:textFill>
-                                                </w:rPr>
-                                              </m:ctrlPr>
-                                            </m:sSubPr>
-                                            <m:e>
-                                              <m:r>
-                                                <m:rPr>
-                                                  <m:sty m:val="bi"/>
-                                                </m:rPr>
-                                                <w:rPr>
-                                                  <w:rFonts w:hint="default" w:ascii="Cambria Math" w:hAnsi="Cambria Math" w:cs="华文中宋"/>
-                                                  <w:color w:val="ED7D31" w:themeColor="accent2"/>
-                                                  <w:kern w:val="2"/>
-                                                  <w:sz w:val="21"/>
-                                                  <w:szCs w:val="21"/>
-                                                  <w:vertAlign w:val="baseline"/>
-                                                  <w:lang w:val="en-US" w:eastAsia="zh-CN" w:bidi="ar-SA"/>
-                                                  <w14:textFill>
-                                                    <w14:solidFill>
-                                                      <w14:schemeClr w14:val="accent2"/>
-                                                    </w14:solidFill>
-                                                  </w14:textFill>
-                                                </w:rPr>
-                                                <m:t>T</m:t>
-                                              </m:r>
-                                              <m:ctrlPr>
-                                                <w:rPr>
-                                                  <w:rFonts w:hint="default" w:ascii="Cambria Math" w:hAnsi="Cambria Math" w:cs="华文中宋"/>
-                                                  <w:b/>
-                                                  <w:bCs/>
-                                                  <w:i/>
-                                                  <w:color w:val="ED7D31" w:themeColor="accent2"/>
-                                                  <w:kern w:val="2"/>
-                                                  <w:sz w:val="21"/>
-                                                  <w:szCs w:val="21"/>
-                                                  <w:vertAlign w:val="baseline"/>
-                                                  <w:lang w:val="en-US" w:eastAsia="zh-CN" w:bidi="ar-SA"/>
-                                                  <w14:textFill>
-                                                    <w14:solidFill>
-                                                      <w14:schemeClr w14:val="accent2"/>
-                                                    </w14:solidFill>
-                                                  </w14:textFill>
-                                                </w:rPr>
-                                              </m:ctrlPr>
-                                            </m:e>
-                                            <m:sub>
-                                              <m:r>
-                                                <m:rPr>
-                                                  <m:sty m:val="b"/>
-                                                </m:rPr>
-                                                <w:rPr>
-                                                  <w:rFonts w:hint="default" w:ascii="Cambria Math" w:hAnsi="Cambria Math" w:cs="华文中宋"/>
-                                                  <w:color w:val="ED7D31" w:themeColor="accent2"/>
-                                                  <w:kern w:val="2"/>
-                                                  <w:sz w:val="21"/>
-                                                  <w:szCs w:val="21"/>
-                                                  <w:vertAlign w:val="baseline"/>
-                                                  <w:lang w:val="en-US" w:eastAsia="zh-CN" w:bidi="ar-SA"/>
-                                                  <w14:textFill>
-                                                    <w14:solidFill>
-                                                      <w14:schemeClr w14:val="accent2"/>
-                                                    </w14:solidFill>
-                                                  </w14:textFill>
-                                                </w:rPr>
-                                                <m:t>gt</m:t>
-                                              </m:r>
-                                              <m:r>
-                                                <m:rPr>
-                                                  <m:sty m:val="bi"/>
-                                                </m:rPr>
-                                                <w:rPr>
-                                                  <w:rFonts w:hint="default" w:ascii="Cambria Math" w:hAnsi="Cambria Math" w:cs="华文中宋"/>
-                                                  <w:color w:val="ED7D31" w:themeColor="accent2"/>
-                                                  <w:kern w:val="2"/>
-                                                  <w:sz w:val="21"/>
-                                                  <w:szCs w:val="21"/>
-                                                  <w:vertAlign w:val="baseline"/>
-                                                  <w:lang w:val="en-US" w:eastAsia="zh-CN" w:bidi="ar-SA"/>
-                                                  <w14:textFill>
-                                                    <w14:solidFill>
-                                                      <w14:schemeClr w14:val="accent2"/>
-                                                    </w14:solidFill>
-                                                  </w14:textFill>
-                                                </w:rPr>
-                                                <m:t>,i+</m:t>
-                                              </m:r>
-                                              <m:r>
-                                                <m:rPr>
-                                                  <m:sty m:val="b"/>
-                                                </m:rPr>
-                                                <w:rPr>
-                                                  <w:rFonts w:hint="default" w:ascii="Cambria Math" w:hAnsi="Cambria Math" w:cs="华文中宋"/>
-                                                  <w:color w:val="ED7D31" w:themeColor="accent2"/>
-                                                  <w:kern w:val="2"/>
-                                                  <w:sz w:val="21"/>
-                                                  <w:szCs w:val="21"/>
-                                                  <w:vertAlign w:val="baseline"/>
-                                                  <w:lang w:val="en-US" w:eastAsia="zh-CN" w:bidi="ar-SA"/>
-                                                  <w14:textFill>
-                                                    <w14:solidFill>
-                                                      <w14:schemeClr w14:val="accent2"/>
-                                                    </w14:solidFill>
-                                                  </w14:textFill>
-                                                </w:rPr>
-                                                <m:t>d</m:t>
-                                              </m:r>
-                                              <m:r>
-                                                <m:rPr>
-                                                  <m:sty m:val="bi"/>
-                                                </m:rPr>
-                                                <w:rPr>
-                                                  <w:rFonts w:hint="default" w:ascii="Cambria Math" w:hAnsi="Cambria Math" w:cs="华文中宋"/>
-                                                  <w:color w:val="ED7D31" w:themeColor="accent2"/>
-                                                  <w:kern w:val="2"/>
-                                                  <w:sz w:val="21"/>
-                                                  <w:szCs w:val="21"/>
-                                                  <w:vertAlign w:val="baseline"/>
-                                                  <w:lang w:val="en-US" w:eastAsia="zh-CN" w:bidi="ar-SA"/>
-                                                  <w14:textFill>
-                                                    <w14:solidFill>
-                                                      <w14:schemeClr w14:val="accent2"/>
-                                                    </w14:solidFill>
-                                                  </w14:textFill>
-                                                </w:rPr>
-                                                <m:t>t</m:t>
-                                              </m:r>
-                                              <m:ctrlPr>
-                                                <w:rPr>
-                                                  <w:rFonts w:hint="default" w:ascii="Cambria Math" w:hAnsi="Cambria Math" w:cs="华文中宋"/>
-                                                  <w:b/>
-                                                  <w:bCs/>
-                                                  <w:i/>
-                                                  <w:color w:val="ED7D31" w:themeColor="accent2"/>
-                                                  <w:kern w:val="2"/>
-                                                  <w:sz w:val="21"/>
-                                                  <w:szCs w:val="21"/>
-                                                  <w:vertAlign w:val="baseline"/>
-                                                  <w:lang w:val="en-US" w:eastAsia="zh-CN" w:bidi="ar-SA"/>
-                                                  <w14:textFill>
-                                                    <w14:solidFill>
-                                                      <w14:schemeClr w14:val="accent2"/>
-                                                    </w14:solidFill>
-                                                  </w14:textFill>
-                                                </w:rPr>
-                                              </m:ctrlPr>
-                                            </m:sub>
-                                          </m:sSub>
-                                          <m:r>
-                                            <m:rPr>
-                                              <m:sty m:val="bi"/>
-                                            </m:rPr>
-                                            <w:rPr>
-                                              <w:rFonts w:hint="default" w:ascii="Cambria Math" w:hAnsi="Cambria Math" w:cs="华文中宋"/>
-                                              <w:color w:val="ED7D31" w:themeColor="accent2"/>
-                                              <w:kern w:val="2"/>
-                                              <w:sz w:val="21"/>
-                                              <w:szCs w:val="21"/>
-                                              <w:vertAlign w:val="baseline"/>
-                                              <w:lang w:val="en-US" w:eastAsia="zh-CN" w:bidi="ar-SA"/>
-                                              <w14:textFill>
-                                                <w14:solidFill>
-                                                  <w14:schemeClr w14:val="accent2"/>
-                                                </w14:solidFill>
-                                              </w14:textFill>
-                                            </w:rPr>
-                                            <m:t>)</m:t>
-                                          </m:r>
-                                          <m:ctrlPr>
-                                            <w:rPr>
-                                              <w:rFonts w:hint="default" w:ascii="Cambria Math" w:hAnsi="Cambria Math" w:cs="华文中宋"/>
-                                              <w:b/>
-                                              <w:i/>
-                                              <w:color w:val="ED7D31" w:themeColor="accent2"/>
-                                              <w:kern w:val="2"/>
-                                              <w:sz w:val="21"/>
-                                              <w:szCs w:val="21"/>
-                                              <w:vertAlign w:val="baseline"/>
-                                              <w:lang w:val="en-US" w:eastAsia="zh-CN" w:bidi="ar-SA"/>
-                                              <w14:textFill>
-                                                <w14:solidFill>
-                                                  <w14:schemeClr w14:val="accent2"/>
-                                                </w14:solidFill>
-                                              </w14:textFill>
-                                            </w:rPr>
-                                          </m:ctrlPr>
-                                        </m:e>
-                                        <m:sup>
-                                          <m:r>
-                                            <m:rPr>
-                                              <m:sty m:val="bi"/>
-                                            </m:rPr>
-                                            <w:rPr>
-                                              <w:rFonts w:hint="default" w:ascii="Cambria Math" w:hAnsi="Cambria Math" w:cs="华文中宋"/>
-                                              <w:color w:val="ED7D31" w:themeColor="accent2"/>
-                                              <w:kern w:val="2"/>
-                                              <w:sz w:val="21"/>
-                                              <w:szCs w:val="21"/>
-                                              <w:vertAlign w:val="baseline"/>
-                                              <w:lang w:val="en-US" w:eastAsia="zh-CN" w:bidi="ar-SA"/>
-                                              <w14:textFill>
-                                                <w14:solidFill>
-                                                  <w14:schemeClr w14:val="accent2"/>
-                                                </w14:solidFill>
-                                              </w14:textFill>
-                                            </w:rPr>
-                                            <m:t>−1</m:t>
-                                          </m:r>
-                                          <m:ctrlPr>
-                                            <w:rPr>
-                                              <w:rFonts w:hint="default" w:ascii="Cambria Math" w:hAnsi="Cambria Math" w:cs="华文中宋"/>
-                                              <w:b/>
-                                              <w:i/>
-                                              <w:color w:val="ED7D31" w:themeColor="accent2"/>
-                                              <w:kern w:val="2"/>
-                                              <w:sz w:val="21"/>
-                                              <w:szCs w:val="21"/>
-                                              <w:vertAlign w:val="baseline"/>
-                                              <w:lang w:val="en-US" w:eastAsia="zh-CN" w:bidi="ar-SA"/>
-                                              <w14:textFill>
-                                                <w14:solidFill>
-                                                  <w14:schemeClr w14:val="accent2"/>
-                                                </w14:solidFill>
-                                              </w14:textFill>
-                                            </w:rPr>
-                                          </m:ctrlPr>
-                                        </m:sup>
-                                      </m:sSup>
-                                      <m:r>
-                                        <m:rPr>
-                                          <m:sty m:val="bi"/>
-                                        </m:rPr>
-                                        <w:rPr>
-                                          <w:rFonts w:hint="default" w:ascii="Cambria Math" w:hAnsi="Cambria Math" w:cs="华文中宋"/>
-                                          <w:color w:val="ED7D31" w:themeColor="accent2"/>
-                                          <w:kern w:val="2"/>
-                                          <w:sz w:val="21"/>
-                                          <w:szCs w:val="21"/>
-                                          <w:vertAlign w:val="baseline"/>
-                                          <w:lang w:val="en-US" w:eastAsia="zh-CN" w:bidi="ar-SA"/>
-                                          <w14:textFill>
-                                            <w14:solidFill>
-                                              <w14:schemeClr w14:val="accent2"/>
-                                            </w14:solidFill>
-                                          </w14:textFill>
-                                        </w:rPr>
-                                        <m:t>(</m:t>
-                                      </m:r>
-                                      <m:sSubSup>
-                                        <m:sSubSupPr>
-                                          <m:ctrlPr>
-                                            <w:rPr>
-                                              <w:rFonts w:hint="default" w:ascii="Cambria Math" w:hAnsi="Cambria Math" w:cs="华文中宋"/>
-                                              <w:b/>
-                                              <w:i/>
-                                              <w:color w:val="ED7D31" w:themeColor="accent2"/>
-                                              <w:kern w:val="2"/>
-                                              <w:sz w:val="21"/>
-                                              <w:szCs w:val="21"/>
-                                              <w:vertAlign w:val="baseline"/>
-                                              <w:lang w:val="en-US" w:eastAsia="zh-CN" w:bidi="ar-SA"/>
-                                              <w14:textFill>
-                                                <w14:solidFill>
-                                                  <w14:schemeClr w14:val="accent2"/>
-                                                </w14:solidFill>
-                                              </w14:textFill>
-                                            </w:rPr>
-                                          </m:ctrlPr>
-                                        </m:sSubSupPr>
-                                        <m:e>
-                                          <m:r>
-                                            <m:rPr>
-                                              <m:sty m:val="bi"/>
-                                            </m:rPr>
-                                            <w:rPr>
-                                              <w:rFonts w:hint="default" w:ascii="Cambria Math" w:hAnsi="Cambria Math" w:cs="华文中宋"/>
-                                              <w:color w:val="ED7D31" w:themeColor="accent2"/>
-                                              <w:kern w:val="2"/>
-                                              <w:sz w:val="21"/>
-                                              <w:szCs w:val="21"/>
-                                              <w:vertAlign w:val="baseline"/>
-                                              <w:lang w:val="en-US" w:eastAsia="zh-CN" w:bidi="ar-SA"/>
-                                              <w14:textFill>
-                                                <w14:solidFill>
-                                                  <w14:schemeClr w14:val="accent2"/>
-                                                </w14:solidFill>
-                                              </w14:textFill>
-                                            </w:rPr>
-                                            <m:t>T</m:t>
-                                          </m:r>
-                                          <m:ctrlPr>
-                                            <w:rPr>
-                                              <w:rFonts w:hint="default" w:ascii="Cambria Math" w:hAnsi="Cambria Math" w:cs="华文中宋"/>
-                                              <w:b/>
-                                              <w:i/>
-                                              <w:color w:val="ED7D31" w:themeColor="accent2"/>
-                                              <w:kern w:val="2"/>
-                                              <w:sz w:val="21"/>
-                                              <w:szCs w:val="21"/>
-                                              <w:vertAlign w:val="baseline"/>
-                                              <w:lang w:val="en-US" w:eastAsia="zh-CN" w:bidi="ar-SA"/>
-                                              <w14:textFill>
-                                                <w14:solidFill>
-                                                  <w14:schemeClr w14:val="accent2"/>
-                                                </w14:solidFill>
-                                              </w14:textFill>
-                                            </w:rPr>
-                                          </m:ctrlPr>
-                                        </m:e>
-                                        <m:sub>
-                                          <m:r>
-                                            <m:rPr>
-                                              <m:sty m:val="b"/>
-                                            </m:rPr>
-                                            <w:rPr>
-                                              <w:rFonts w:hint="default" w:ascii="Cambria Math" w:hAnsi="Cambria Math" w:cs="华文中宋"/>
-                                              <w:color w:val="ED7D31" w:themeColor="accent2"/>
-                                              <w:kern w:val="2"/>
-                                              <w:sz w:val="21"/>
-                                              <w:szCs w:val="21"/>
-                                              <w:vertAlign w:val="baseline"/>
-                                              <w:lang w:val="en-US" w:eastAsia="zh-CN" w:bidi="ar-SA"/>
-                                              <w14:textFill>
-                                                <w14:solidFill>
-                                                  <w14:schemeClr w14:val="accent2"/>
-                                                </w14:solidFill>
-                                              </w14:textFill>
-                                            </w:rPr>
-                                            <m:t>esti</m:t>
-                                          </m:r>
-                                          <m:r>
-                                            <m:rPr>
-                                              <m:sty m:val="bi"/>
-                                            </m:rPr>
-                                            <w:rPr>
-                                              <w:rFonts w:hint="default" w:ascii="Cambria Math" w:hAnsi="Cambria Math" w:cs="华文中宋"/>
-                                              <w:color w:val="ED7D31" w:themeColor="accent2"/>
-                                              <w:kern w:val="2"/>
-                                              <w:sz w:val="21"/>
-                                              <w:szCs w:val="21"/>
-                                              <w:vertAlign w:val="baseline"/>
-                                              <w:lang w:val="en-US" w:eastAsia="zh-CN" w:bidi="ar-SA"/>
-                                              <w14:textFill>
-                                                <w14:solidFill>
-                                                  <w14:schemeClr w14:val="accent2"/>
-                                                </w14:solidFill>
-                                              </w14:textFill>
-                                            </w:rPr>
-                                            <m:t>,i</m:t>
-                                          </m:r>
-                                          <m:ctrlPr>
-                                            <w:rPr>
-                                              <w:rFonts w:hint="default" w:ascii="Cambria Math" w:hAnsi="Cambria Math" w:cs="华文中宋"/>
-                                              <w:b/>
-                                              <w:i/>
-                                              <w:color w:val="ED7D31" w:themeColor="accent2"/>
-                                              <w:kern w:val="2"/>
-                                              <w:sz w:val="21"/>
-                                              <w:szCs w:val="21"/>
-                                              <w:vertAlign w:val="baseline"/>
-                                              <w:lang w:val="en-US" w:eastAsia="zh-CN" w:bidi="ar-SA"/>
-                                              <w14:textFill>
-                                                <w14:solidFill>
-                                                  <w14:schemeClr w14:val="accent2"/>
-                                                </w14:solidFill>
-                                              </w14:textFill>
-                                            </w:rPr>
-                                          </m:ctrlPr>
-                                        </m:sub>
-                                        <m:sup>
-                                          <m:r>
-                                            <m:rPr>
-                                              <m:sty m:val="bi"/>
-                                            </m:rPr>
-                                            <w:rPr>
-                                              <w:rFonts w:hint="default" w:ascii="Cambria Math" w:hAnsi="Cambria Math" w:cs="华文中宋"/>
-                                              <w:color w:val="ED7D31" w:themeColor="accent2"/>
-                                              <w:kern w:val="2"/>
-                                              <w:sz w:val="21"/>
-                                              <w:szCs w:val="21"/>
-                                              <w:vertAlign w:val="baseline"/>
-                                              <w:lang w:val="en-US" w:eastAsia="zh-CN" w:bidi="ar-SA"/>
-                                              <w14:textFill>
-                                                <w14:solidFill>
-                                                  <w14:schemeClr w14:val="accent2"/>
-                                                </w14:solidFill>
-                                              </w14:textFill>
-                                            </w:rPr>
-                                            <m:t>−1</m:t>
-                                          </m:r>
-                                          <m:ctrlPr>
-                                            <w:rPr>
-                                              <w:rFonts w:hint="default" w:ascii="Cambria Math" w:hAnsi="Cambria Math" w:cs="华文中宋"/>
-                                              <w:b/>
-                                              <w:i/>
-                                              <w:color w:val="ED7D31" w:themeColor="accent2"/>
-                                              <w:kern w:val="2"/>
-                                              <w:sz w:val="21"/>
-                                              <w:szCs w:val="21"/>
-                                              <w:vertAlign w:val="baseline"/>
-                                              <w:lang w:val="en-US" w:eastAsia="zh-CN" w:bidi="ar-SA"/>
-                                              <w14:textFill>
-                                                <w14:solidFill>
-                                                  <w14:schemeClr w14:val="accent2"/>
-                                                </w14:solidFill>
-                                              </w14:textFill>
-                                            </w:rPr>
-                                          </m:ctrlPr>
-                                        </m:sup>
-                                      </m:sSubSup>
-                                      <m:sSub>
-                                        <m:sSubPr>
-                                          <m:ctrlPr>
-                                            <w:rPr>
-                                              <w:rFonts w:hint="default" w:ascii="Cambria Math" w:hAnsi="Cambria Math" w:cs="华文中宋"/>
-                                              <w:b/>
-                                              <w:bCs/>
-                                              <w:i/>
-                                              <w:color w:val="ED7D31" w:themeColor="accent2"/>
-                                              <w:kern w:val="2"/>
-                                              <w:sz w:val="21"/>
-                                              <w:szCs w:val="21"/>
-                                              <w:vertAlign w:val="baseline"/>
-                                              <w:lang w:val="en-US" w:eastAsia="zh-CN" w:bidi="ar-SA"/>
-                                              <w14:textFill>
-                                                <w14:solidFill>
-                                                  <w14:schemeClr w14:val="accent2"/>
-                                                </w14:solidFill>
-                                              </w14:textFill>
-                                            </w:rPr>
-                                          </m:ctrlPr>
-                                        </m:sSubPr>
-                                        <m:e>
-                                          <m:r>
-                                            <m:rPr>
-                                              <m:sty m:val="bi"/>
-                                            </m:rPr>
-                                            <w:rPr>
-                                              <w:rFonts w:hint="default" w:ascii="Cambria Math" w:hAnsi="Cambria Math" w:cs="华文中宋"/>
-                                              <w:color w:val="ED7D31" w:themeColor="accent2"/>
-                                              <w:kern w:val="2"/>
-                                              <w:sz w:val="21"/>
-                                              <w:szCs w:val="21"/>
-                                              <w:vertAlign w:val="baseline"/>
-                                              <w:lang w:val="en-US" w:eastAsia="zh-CN" w:bidi="ar-SA"/>
-                                              <w14:textFill>
-                                                <w14:solidFill>
-                                                  <w14:schemeClr w14:val="accent2"/>
-                                                </w14:solidFill>
-                                              </w14:textFill>
-                                            </w:rPr>
-                                            <m:t>T</m:t>
-                                          </m:r>
-                                          <m:ctrlPr>
-                                            <w:rPr>
-                                              <w:rFonts w:hint="default" w:ascii="Cambria Math" w:hAnsi="Cambria Math" w:cs="华文中宋"/>
-                                              <w:b/>
-                                              <w:bCs/>
-                                              <w:i/>
-                                              <w:color w:val="ED7D31" w:themeColor="accent2"/>
-                                              <w:kern w:val="2"/>
-                                              <w:sz w:val="21"/>
-                                              <w:szCs w:val="21"/>
-                                              <w:vertAlign w:val="baseline"/>
-                                              <w:lang w:val="en-US" w:eastAsia="zh-CN" w:bidi="ar-SA"/>
-                                              <w14:textFill>
-                                                <w14:solidFill>
-                                                  <w14:schemeClr w14:val="accent2"/>
-                                                </w14:solidFill>
-                                              </w14:textFill>
-                                            </w:rPr>
-                                          </m:ctrlPr>
-                                        </m:e>
-                                        <m:sub>
-                                          <m:r>
-                                            <m:rPr>
-                                              <m:sty m:val="b"/>
-                                            </m:rPr>
-                                            <w:rPr>
-                                              <w:rFonts w:hint="default" w:ascii="Cambria Math" w:hAnsi="Cambria Math" w:cs="华文中宋"/>
-                                              <w:color w:val="ED7D31" w:themeColor="accent2"/>
-                                              <w:kern w:val="2"/>
-                                              <w:sz w:val="21"/>
-                                              <w:szCs w:val="21"/>
-                                              <w:vertAlign w:val="baseline"/>
-                                              <w:lang w:val="en-US" w:eastAsia="zh-CN" w:bidi="ar-SA"/>
-                                              <w14:textFill>
-                                                <w14:solidFill>
-                                                  <w14:schemeClr w14:val="accent2"/>
-                                                </w14:solidFill>
-                                              </w14:textFill>
-                                            </w:rPr>
-                                            <m:t>esti</m:t>
-                                          </m:r>
-                                          <m:r>
-                                            <m:rPr>
-                                              <m:sty m:val="bi"/>
-                                            </m:rPr>
-                                            <w:rPr>
-                                              <w:rFonts w:hint="default" w:ascii="Cambria Math" w:hAnsi="Cambria Math" w:cs="华文中宋"/>
-                                              <w:color w:val="ED7D31" w:themeColor="accent2"/>
-                                              <w:kern w:val="2"/>
-                                              <w:sz w:val="21"/>
-                                              <w:szCs w:val="21"/>
-                                              <w:vertAlign w:val="baseline"/>
-                                              <w:lang w:val="en-US" w:eastAsia="zh-CN" w:bidi="ar-SA"/>
-                                              <w14:textFill>
-                                                <w14:solidFill>
-                                                  <w14:schemeClr w14:val="accent2"/>
-                                                </w14:solidFill>
-                                              </w14:textFill>
-                                            </w:rPr>
-                                            <m:t>,i+</m:t>
-                                          </m:r>
-                                          <m:r>
-                                            <m:rPr>
-                                              <m:sty m:val="b"/>
-                                            </m:rPr>
-                                            <w:rPr>
-                                              <w:rFonts w:hint="default" w:ascii="Cambria Math" w:hAnsi="Cambria Math" w:cs="华文中宋"/>
-                                              <w:color w:val="ED7D31" w:themeColor="accent2"/>
-                                              <w:kern w:val="2"/>
-                                              <w:sz w:val="21"/>
-                                              <w:szCs w:val="21"/>
-                                              <w:vertAlign w:val="baseline"/>
-                                              <w:lang w:val="en-US" w:eastAsia="zh-CN" w:bidi="ar-SA"/>
-                                              <w14:textFill>
-                                                <w14:solidFill>
-                                                  <w14:schemeClr w14:val="accent2"/>
-                                                </w14:solidFill>
-                                              </w14:textFill>
-                                            </w:rPr>
-                                            <m:t>d</m:t>
-                                          </m:r>
-                                          <m:r>
-                                            <m:rPr>
-                                              <m:sty m:val="bi"/>
-                                            </m:rPr>
-                                            <w:rPr>
-                                              <w:rFonts w:hint="default" w:ascii="Cambria Math" w:hAnsi="Cambria Math" w:cs="华文中宋"/>
-                                              <w:color w:val="ED7D31" w:themeColor="accent2"/>
-                                              <w:kern w:val="2"/>
-                                              <w:sz w:val="21"/>
-                                              <w:szCs w:val="21"/>
-                                              <w:vertAlign w:val="baseline"/>
-                                              <w:lang w:val="en-US" w:eastAsia="zh-CN" w:bidi="ar-SA"/>
-                                              <w14:textFill>
-                                                <w14:solidFill>
-                                                  <w14:schemeClr w14:val="accent2"/>
-                                                </w14:solidFill>
-                                              </w14:textFill>
-                                            </w:rPr>
-                                            <m:t>t</m:t>
-                                          </m:r>
-                                          <m:ctrlPr>
-                                            <w:rPr>
-                                              <w:rFonts w:hint="default" w:ascii="Cambria Math" w:hAnsi="Cambria Math" w:cs="华文中宋"/>
-                                              <w:b/>
-                                              <w:bCs/>
-                                              <w:i/>
-                                              <w:color w:val="ED7D31" w:themeColor="accent2"/>
-                                              <w:kern w:val="2"/>
-                                              <w:sz w:val="21"/>
-                                              <w:szCs w:val="21"/>
-                                              <w:vertAlign w:val="baseline"/>
-                                              <w:lang w:val="en-US" w:eastAsia="zh-CN" w:bidi="ar-SA"/>
-                                              <w14:textFill>
-                                                <w14:solidFill>
-                                                  <w14:schemeClr w14:val="accent2"/>
-                                                </w14:solidFill>
-                                              </w14:textFill>
-                                            </w:rPr>
-                                          </m:ctrlPr>
-                                        </m:sub>
-                                      </m:sSub>
-                                      <m:r>
-                                        <m:rPr>
-                                          <m:sty m:val="bi"/>
-                                        </m:rPr>
-                                        <w:rPr>
-                                          <w:rFonts w:hint="default" w:ascii="Cambria Math" w:hAnsi="Cambria Math" w:cs="华文中宋"/>
-                                          <w:color w:val="ED7D31" w:themeColor="accent2"/>
-                                          <w:kern w:val="2"/>
-                                          <w:sz w:val="21"/>
-                                          <w:szCs w:val="21"/>
-                                          <w:vertAlign w:val="baseline"/>
-                                          <w:lang w:val="en-US" w:eastAsia="zh-CN" w:bidi="ar-SA"/>
-                                          <w14:textFill>
-                                            <w14:solidFill>
-                                              <w14:schemeClr w14:val="accent2"/>
-                                            </w14:solidFill>
-                                          </w14:textFill>
-                                        </w:rPr>
-                                        <m:t>)</m:t>
-                                      </m:r>
-                                      <m:r>
-                                        <m:rPr>
-                                          <m:sty m:val="b"/>
-                                        </m:rPr>
-                                        <w:rPr>
-                                          <w:rFonts w:hint="default" w:ascii="Cambria Math" w:hAnsi="Cambria Math" w:cs="华文中宋"/>
-                                          <w:color w:val="ED7D31" w:themeColor="accent2"/>
-                                          <w:kern w:val="2"/>
-                                          <w:sz w:val="21"/>
-                                          <w:szCs w:val="21"/>
-                                          <w:vertAlign w:val="baseline"/>
-                                          <w:lang w:val="en-US" w:eastAsia="zh-CN" w:bidi="ar-SA"/>
-                                          <w14:textFill>
-                                            <w14:solidFill>
-                                              <w14:schemeClr w14:val="accent2"/>
-                                            </w14:solidFill>
-                                          </w14:textFill>
-                                        </w:rPr>
-                                        <m:t>)</m:t>
-                                      </m:r>
-                                      <m:ctrlPr>
-                                        <w:rPr>
-                                          <w:rFonts w:hint="default" w:ascii="Cambria Math" w:hAnsi="Cambria Math" w:cs="华文中宋"/>
-                                          <w:b/>
-                                          <w:bCs/>
-                                          <w:i/>
-                                          <w:color w:val="ED7D31" w:themeColor="accent2"/>
-                                          <w:kern w:val="2"/>
-                                          <w:sz w:val="21"/>
-                                          <w:szCs w:val="21"/>
-                                          <w:vertAlign w:val="baseline"/>
-                                          <w:lang w:val="en-US" w:eastAsia="zh-CN" w:bidi="ar-SA"/>
-                                          <w14:textFill>
-                                            <w14:solidFill>
-                                              <w14:schemeClr w14:val="accent2"/>
-                                            </w14:solidFill>
-                                          </w14:textFill>
-                                        </w:rPr>
-                                      </m:ctrlPr>
-                                    </m:e>
-                                  </m:mr>
-                                </m:m>
+                                <m:r>
+                                  <m:rPr>
+                                    <m:sty m:val="bi"/>
+                                  </m:rPr>
+                                  <w:rPr>
+                                    <w:rFonts w:hint="default" w:ascii="Cambria Math" w:hAnsi="Cambria Math" w:cs="华文中宋"/>
+                                    <w:color w:val="ED7D31" w:themeColor="accent2"/>
+                                    <w:kern w:val="2"/>
+                                    <w:sz w:val="21"/>
+                                    <w:szCs w:val="21"/>
+                                    <w:vertAlign w:val="baseline"/>
+                                    <w:lang w:val="en-US" w:eastAsia="zh-CN" w:bidi="ar-SA"/>
+                                    <w14:textFill>
+                                      <w14:solidFill>
+                                        <w14:schemeClr w14:val="accent2"/>
+                                      </w14:solidFill>
+                                    </w14:textFill>
+                                  </w:rPr>
+                                  <m:t>T</m:t>
+                                </m:r>
                                 <m:ctrlPr>
                                   <w:rPr>
                                     <w:rFonts w:hint="default" w:ascii="Cambria Math" w:hAnsi="Cambria Math" w:cs="华文中宋"/>
@@ -10580,7 +9906,148 @@
                                   </w:rPr>
                                 </m:ctrlPr>
                               </m:e>
-                            </m:d>
+                              <m:sub>
+                                <m:r>
+                                  <m:rPr>
+                                    <m:sty m:val="b"/>
+                                  </m:rPr>
+                                  <w:rPr>
+                                    <w:rFonts w:hint="default" w:ascii="Cambria Math" w:hAnsi="Cambria Math" w:cs="华文中宋"/>
+                                    <w:color w:val="ED7D31" w:themeColor="accent2"/>
+                                    <w:kern w:val="2"/>
+                                    <w:sz w:val="21"/>
+                                    <w:szCs w:val="21"/>
+                                    <w:vertAlign w:val="baseline"/>
+                                    <w:lang w:val="en-US" w:eastAsia="zh-CN" w:bidi="ar-SA"/>
+                                    <w14:textFill>
+                                      <w14:solidFill>
+                                        <w14:schemeClr w14:val="accent2"/>
+                                      </w14:solidFill>
+                                    </w14:textFill>
+                                  </w:rPr>
+                                  <m:t>esti</m:t>
+                                </m:r>
+                                <m:r>
+                                  <m:rPr>
+                                    <m:sty m:val="bi"/>
+                                  </m:rPr>
+                                  <w:rPr>
+                                    <w:rFonts w:hint="default" w:ascii="Cambria Math" w:hAnsi="Cambria Math" w:cs="华文中宋"/>
+                                    <w:color w:val="ED7D31" w:themeColor="accent2"/>
+                                    <w:kern w:val="2"/>
+                                    <w:sz w:val="21"/>
+                                    <w:szCs w:val="21"/>
+                                    <w:vertAlign w:val="baseline"/>
+                                    <w:lang w:val="en-US" w:eastAsia="zh-CN" w:bidi="ar-SA"/>
+                                    <w14:textFill>
+                                      <w14:solidFill>
+                                        <w14:schemeClr w14:val="accent2"/>
+                                      </w14:solidFill>
+                                    </w14:textFill>
+                                  </w:rPr>
+                                  <m:t>,i+</m:t>
+                                </m:r>
+                                <m:r>
+                                  <m:rPr>
+                                    <m:sty m:val="b"/>
+                                  </m:rPr>
+                                  <w:rPr>
+                                    <w:rFonts w:hint="default" w:ascii="Cambria Math" w:hAnsi="Cambria Math" w:cs="华文中宋"/>
+                                    <w:color w:val="ED7D31" w:themeColor="accent2"/>
+                                    <w:kern w:val="2"/>
+                                    <w:sz w:val="21"/>
+                                    <w:szCs w:val="21"/>
+                                    <w:vertAlign w:val="baseline"/>
+                                    <w:lang w:val="en-US" w:eastAsia="zh-CN" w:bidi="ar-SA"/>
+                                    <w14:textFill>
+                                      <w14:solidFill>
+                                        <w14:schemeClr w14:val="accent2"/>
+                                      </w14:solidFill>
+                                    </w14:textFill>
+                                  </w:rPr>
+                                  <m:t>d</m:t>
+                                </m:r>
+                                <m:r>
+                                  <m:rPr>
+                                    <m:sty m:val="bi"/>
+                                  </m:rPr>
+                                  <w:rPr>
+                                    <w:rFonts w:hint="default" w:ascii="Cambria Math" w:hAnsi="Cambria Math" w:cs="华文中宋"/>
+                                    <w:color w:val="ED7D31" w:themeColor="accent2"/>
+                                    <w:kern w:val="2"/>
+                                    <w:sz w:val="21"/>
+                                    <w:szCs w:val="21"/>
+                                    <w:vertAlign w:val="baseline"/>
+                                    <w:lang w:val="en-US" w:eastAsia="zh-CN" w:bidi="ar-SA"/>
+                                    <w14:textFill>
+                                      <w14:solidFill>
+                                        <w14:schemeClr w14:val="accent2"/>
+                                      </w14:solidFill>
+                                    </w14:textFill>
+                                  </w:rPr>
+                                  <m:t>t</m:t>
+                                </m:r>
+                                <m:ctrlPr>
+                                  <w:rPr>
+                                    <w:rFonts w:hint="default" w:ascii="Cambria Math" w:hAnsi="Cambria Math" w:cs="华文中宋"/>
+                                    <w:b/>
+                                    <w:bCs/>
+                                    <w:i/>
+                                    <w:color w:val="ED7D31" w:themeColor="accent2"/>
+                                    <w:kern w:val="2"/>
+                                    <w:sz w:val="21"/>
+                                    <w:szCs w:val="21"/>
+                                    <w:vertAlign w:val="baseline"/>
+                                    <w:lang w:val="en-US" w:eastAsia="zh-CN" w:bidi="ar-SA"/>
+                                    <w14:textFill>
+                                      <w14:solidFill>
+                                        <w14:schemeClr w14:val="accent2"/>
+                                      </w14:solidFill>
+                                    </w14:textFill>
+                                  </w:rPr>
+                                </m:ctrlPr>
+                              </m:sub>
+                            </m:sSub>
+                            <m:r>
+                              <m:rPr>
+                                <m:sty m:val="bi"/>
+                              </m:rPr>
+                              <w:rPr>
+                                <w:rFonts w:hint="default" w:ascii="Cambria Math" w:hAnsi="Cambria Math" w:cs="华文中宋"/>
+                                <w:color w:val="ED7D31" w:themeColor="accent2"/>
+                                <w:kern w:val="2"/>
+                                <w:sz w:val="21"/>
+                                <w:szCs w:val="21"/>
+                                <w:vertAlign w:val="baseline"/>
+                                <w:lang w:val="en-US" w:eastAsia="zh-CN" w:bidi="ar-SA"/>
+                                <w14:textFill>
+                                  <w14:solidFill>
+                                    <w14:schemeClr w14:val="accent2"/>
+                                  </w14:solidFill>
+                                </w14:textFill>
+                              </w:rPr>
+                              <m:t>)</m:t>
+                            </m:r>
+                            <m:r>
+                              <m:rPr>
+                                <m:sty m:val="b"/>
+                              </m:rPr>
+                              <w:rPr>
+                                <w:rFonts w:hint="default" w:ascii="Cambria Math" w:hAnsi="Cambria Math" w:cs="华文中宋"/>
+                                <w:color w:val="ED7D31" w:themeColor="accent2"/>
+                                <w:kern w:val="2"/>
+                                <w:sz w:val="21"/>
+                                <w:szCs w:val="21"/>
+                                <w:vertAlign w:val="baseline"/>
+                                <w:lang w:val="en-US" w:eastAsia="zh-CN" w:bidi="ar-SA"/>
+                                <w14:textFill>
+                                  <w14:solidFill>
+                                    <w14:schemeClr w14:val="accent2"/>
+                                  </w14:solidFill>
+                                </w14:textFill>
+                              </w:rPr>
+                              <m:t>)</m:t>
+                            </m:r>
                             <m:ctrlPr>
                               <w:rPr>
                                 <w:rFonts w:hint="default" w:ascii="Cambria Math" w:hAnsi="Cambria Math" w:cs="华文中宋"/>
@@ -10601,89 +10068,7 @@
                               </w:rPr>
                             </m:ctrlPr>
                           </m:e>
-                          <m:sub>
-                            <m:r>
-                              <m:rPr>
-                                <m:sty m:val="bi"/>
-                              </m:rPr>
-                              <w:rPr>
-                                <w:rFonts w:hint="default" w:ascii="Cambria Math" w:hAnsi="Cambria Math" w:cs="华文中宋"/>
-                                <w:color w:val="ED7D31" w:themeColor="accent2"/>
-                                <w:kern w:val="2"/>
-                                <w:sz w:val="21"/>
-                                <w:szCs w:val="21"/>
-                                <w:vertAlign w:val="baseline"/>
-                                <w:lang w:val="en-US" w:eastAsia="zh-CN" w:bidi="ar-SA"/>
-                                <w14:textFill>
-                                  <w14:solidFill>
-                                    <w14:schemeClr w14:val="accent2"/>
-                                  </w14:solidFill>
-                                </w14:textFill>
-                              </w:rPr>
-                              <m:t>2</m:t>
-                            </m:r>
-                            <m:ctrlPr>
-                              <w:rPr>
-                                <w:rFonts w:hint="default" w:ascii="Cambria Math" w:hAnsi="Cambria Math" w:cs="华文中宋"/>
-                                <w:b/>
-                                <w:bCs/>
-                                <w:i/>
-                                <w:color w:val="ED7D31" w:themeColor="accent2"/>
-                                <w:kern w:val="2"/>
-                                <w:sz w:val="21"/>
-                                <w:szCs w:val="21"/>
-                                <w:vertAlign w:val="baseline"/>
-                                <w:lang w:val="en-US" w:eastAsia="zh-CN" w:bidi="ar-SA"/>
-                                <w14:textFill>
-                                  <w14:solidFill>
-                                    <w14:schemeClr w14:val="accent2"/>
-                                  </w14:solidFill>
-                                </w14:textFill>
-                              </w:rPr>
-                            </m:ctrlPr>
-                          </m:sub>
-                          <m:sup>
-                            <m:r>
-                              <m:rPr>
-                                <m:sty m:val="bi"/>
-                              </m:rPr>
-                              <w:rPr>
-                                <w:rFonts w:hint="default" w:ascii="Cambria Math" w:hAnsi="Cambria Math" w:cs="华文中宋"/>
-                                <w:color w:val="ED7D31" w:themeColor="accent2"/>
-                                <w:kern w:val="2"/>
-                                <w:sz w:val="21"/>
-                                <w:szCs w:val="21"/>
-                                <w:vertAlign w:val="baseline"/>
-                                <w:lang w:val="en-US" w:eastAsia="zh-CN" w:bidi="ar-SA"/>
-                                <w14:textFill>
-                                  <w14:solidFill>
-                                    <w14:schemeClr w14:val="accent2"/>
-                                  </w14:solidFill>
-                                </w14:textFill>
-                              </w:rPr>
-                              <m:t>2</m:t>
-                            </m:r>
-                            <m:ctrlPr>
-                              <w:rPr>
-                                <w:rFonts w:hint="default" w:ascii="Cambria Math" w:hAnsi="Cambria Math" w:cs="华文中宋"/>
-                                <w:b/>
-                                <w:bCs/>
-                                <w:i/>
-                                <w:color w:val="ED7D31" w:themeColor="accent2"/>
-                                <w:kern w:val="2"/>
-                                <w:sz w:val="21"/>
-                                <w:szCs w:val="21"/>
-                                <w:vertAlign w:val="baseline"/>
-                                <w:lang w:val="en-US" w:eastAsia="zh-CN" w:bidi="ar-SA"/>
-                                <w14:textFill>
-                                  <w14:solidFill>
-                                    <w14:schemeClr w14:val="accent2"/>
-                                  </w14:solidFill>
-                                </w14:textFill>
-                              </w:rPr>
-                            </m:ctrlPr>
-                          </m:sup>
-                        </m:sSubSup>
+                        </m:d>
                         <m:ctrlPr>
                           <w:rPr>
                             <w:rFonts w:hint="default" w:ascii="Cambria Math" w:hAnsi="Cambria Math" w:cs="华文中宋"/>

</xml_diff>